<commit_message>
planning and budget first version
</commit_message>
<xml_diff>
--- a/doc/tfm_cover.docx
+++ b/doc/tfm_cover.docx
@@ -1068,7 +1068,7 @@
         <w:pStyle w:val="Prrafodelista"/>
         <w:numPr>
           <w:ilvl w:val="0"/>
-          <w:numId w:val="1"/>
+          <w:numId w:val="3"/>
         </w:numPr>
         <w:rPr>
           <w:lang w:val="en"/>
@@ -1143,79 +1143,309 @@
       <w:r>
         <w:t xml:space="preserve"> </w:t>
       </w:r>
+    </w:p>
+    <w:p>
+      <w:pPr>
+        <w:pStyle w:val="Prrafodelista"/>
+        <w:numPr>
+          <w:ilvl w:val="0"/>
+          <w:numId w:val="2"/>
+        </w:numPr>
+      </w:pPr>
+      <w:proofErr w:type="spellStart"/>
+      <w:r>
+        <w:t>Motivation</w:t>
+      </w:r>
+      <w:proofErr w:type="spellEnd"/>
+    </w:p>
+    <w:p>
+      <w:pPr>
+        <w:pStyle w:val="Prrafodelista"/>
+        <w:numPr>
+          <w:ilvl w:val="0"/>
+          <w:numId w:val="2"/>
+        </w:numPr>
+      </w:pPr>
+      <w:proofErr w:type="spellStart"/>
+      <w:r>
+        <w:t>Main</w:t>
+      </w:r>
+      <w:proofErr w:type="spellEnd"/>
+      <w:r>
+        <w:t xml:space="preserve"> </w:t>
+      </w:r>
+      <w:proofErr w:type="spellStart"/>
+      <w:r>
+        <w:t>contributions</w:t>
+      </w:r>
+      <w:proofErr w:type="spellEnd"/>
+    </w:p>
+    <w:p>
+      <w:pPr>
+        <w:pStyle w:val="Prrafodelista"/>
+        <w:numPr>
+          <w:ilvl w:val="0"/>
+          <w:numId w:val="2"/>
+        </w:numPr>
+      </w:pPr>
+      <w:proofErr w:type="spellStart"/>
+      <w:r>
+        <w:t>Structure</w:t>
+      </w:r>
+      <w:proofErr w:type="spellEnd"/>
+      <w:r>
+        <w:t xml:space="preserve"> of </w:t>
+      </w:r>
+      <w:proofErr w:type="spellStart"/>
+      <w:r>
+        <w:t>the</w:t>
+      </w:r>
+      <w:proofErr w:type="spellEnd"/>
+      <w:r>
+        <w:t xml:space="preserve"> </w:t>
+      </w:r>
+      <w:proofErr w:type="spellStart"/>
+      <w:r>
+        <w:t>document</w:t>
+      </w:r>
+      <w:proofErr w:type="spellEnd"/>
+    </w:p>
+    <w:p>
+      <w:pPr>
+        <w:pStyle w:val="Prrafodelista"/>
+      </w:pPr>
+    </w:p>
+    <w:p>
+      <w:pPr>
+        <w:pStyle w:val="Prrafodelista"/>
+        <w:numPr>
+          <w:ilvl w:val="0"/>
+          <w:numId w:val="3"/>
+        </w:numPr>
+      </w:pPr>
+      <w:proofErr w:type="spellStart"/>
+      <w:r>
+        <w:t>Related</w:t>
+      </w:r>
+      <w:proofErr w:type="spellEnd"/>
+      <w:r>
+        <w:t xml:space="preserve"> </w:t>
+      </w:r>
+      <w:proofErr w:type="spellStart"/>
+      <w:r>
+        <w:t>Work</w:t>
+      </w:r>
+      <w:proofErr w:type="spellEnd"/>
+    </w:p>
+    <w:p/>
+    <w:p>
+      <w:pPr>
+        <w:pStyle w:val="Prrafodelista"/>
+        <w:numPr>
+          <w:ilvl w:val="0"/>
+          <w:numId w:val="3"/>
+        </w:numPr>
+        <w:rPr>
+          <w:lang w:val="en-US"/>
+        </w:rPr>
+      </w:pPr>
+      <w:proofErr w:type="spellStart"/>
+      <w:r>
+        <w:rPr>
+          <w:lang w:val="en-US"/>
+        </w:rPr>
+        <w:t>Targ</w:t>
+      </w:r>
       <w:bookmarkStart w:id="0" w:name="_GoBack"/>
       <w:bookmarkEnd w:id="0"/>
+      <w:r>
+        <w:rPr>
+          <w:lang w:val="en-US"/>
+        </w:rPr>
+        <w:t>etDroid</w:t>
+      </w:r>
+      <w:proofErr w:type="spellEnd"/>
+    </w:p>
+    <w:p>
+      <w:pPr>
+        <w:pStyle w:val="Prrafodelista"/>
+        <w:rPr>
+          <w:lang w:val="en-US"/>
+        </w:rPr>
+      </w:pPr>
+    </w:p>
+    <w:p>
+      <w:pPr>
+        <w:pStyle w:val="Prrafodelista"/>
+        <w:numPr>
+          <w:ilvl w:val="0"/>
+          <w:numId w:val="4"/>
+        </w:numPr>
+        <w:rPr>
+          <w:lang w:val="en-US"/>
+        </w:rPr>
+      </w:pPr>
+      <w:r>
+        <w:rPr>
+          <w:lang w:val="en-US"/>
+        </w:rPr>
+        <w:t>What is?</w:t>
+      </w:r>
+    </w:p>
+    <w:p>
+      <w:pPr>
+        <w:pStyle w:val="Prrafodelista"/>
+        <w:numPr>
+          <w:ilvl w:val="0"/>
+          <w:numId w:val="4"/>
+        </w:numPr>
+        <w:rPr>
+          <w:lang w:val="en-US"/>
+        </w:rPr>
+      </w:pPr>
+      <w:r>
+        <w:rPr>
+          <w:lang w:val="en-US"/>
+        </w:rPr>
+        <w:t>Contexts</w:t>
+      </w:r>
+    </w:p>
+    <w:p>
+      <w:pPr>
+        <w:pStyle w:val="Prrafodelista"/>
+        <w:numPr>
+          <w:ilvl w:val="0"/>
+          <w:numId w:val="3"/>
+        </w:numPr>
+        <w:rPr>
+          <w:lang w:val="en-US"/>
+        </w:rPr>
+      </w:pPr>
+      <w:r>
+        <w:rPr>
+          <w:lang w:val="en-US"/>
+        </w:rPr>
+        <w:t>Discussion</w:t>
+      </w:r>
+    </w:p>
+    <w:p>
+      <w:pPr>
+        <w:pStyle w:val="Prrafodelista"/>
+        <w:numPr>
+          <w:ilvl w:val="0"/>
+          <w:numId w:val="3"/>
+        </w:numPr>
+        <w:rPr>
+          <w:lang w:val="en-US"/>
+        </w:rPr>
+      </w:pPr>
+      <w:r>
+        <w:rPr>
+          <w:lang w:val="en-US"/>
+        </w:rPr>
+        <w:t>Conclusion</w:t>
+      </w:r>
+    </w:p>
+    <w:p>
+      <w:pPr>
+        <w:pStyle w:val="Prrafodelista"/>
+        <w:numPr>
+          <w:ilvl w:val="0"/>
+          <w:numId w:val="3"/>
+        </w:numPr>
+        <w:rPr>
+          <w:lang w:val="en-US"/>
+        </w:rPr>
+      </w:pPr>
+      <w:r>
+        <w:rPr>
+          <w:lang w:val="en-US"/>
+        </w:rPr>
+        <w:t>Future Works</w:t>
+      </w:r>
     </w:p>
     <w:p>
       <w:pPr>
         <w:ind w:left="360"/>
-      </w:pPr>
+        <w:rPr>
+          <w:lang w:val="en-US"/>
+        </w:rPr>
+      </w:pPr>
+      <w:r>
+        <w:rPr>
+          <w:lang w:val="en-US"/>
+        </w:rPr>
+        <w:t>References</w:t>
+      </w:r>
+    </w:p>
+    <w:p>
+      <w:pPr>
+        <w:ind w:left="360"/>
+        <w:rPr>
+          <w:lang w:val="en-US"/>
+        </w:rPr>
+      </w:pPr>
+      <w:r>
+        <w:rPr>
+          <w:lang w:val="en-US"/>
+        </w:rPr>
+        <w:t xml:space="preserve">Appendix </w:t>
+      </w:r>
+      <w:proofErr w:type="gramStart"/>
+      <w:r>
+        <w:rPr>
+          <w:lang w:val="en-US"/>
+        </w:rPr>
+        <w:t>A :</w:t>
+      </w:r>
+      <w:proofErr w:type="gramEnd"/>
+      <w:r>
+        <w:rPr>
+          <w:lang w:val="en-US"/>
+        </w:rPr>
+        <w:t xml:space="preserve"> </w:t>
+      </w:r>
       <w:proofErr w:type="spellStart"/>
       <w:r>
-        <w:t>Mptovación</w:t>
+        <w:rPr>
+          <w:lang w:val="en-US"/>
+        </w:rPr>
+        <w:t>json</w:t>
       </w:r>
       <w:proofErr w:type="spellEnd"/>
+      <w:r>
+        <w:rPr>
+          <w:lang w:val="en-US"/>
+        </w:rPr>
+        <w:t>-schema</w:t>
+      </w:r>
     </w:p>
     <w:p>
       <w:pPr>
         <w:ind w:left="360"/>
-      </w:pPr>
-      <w:proofErr w:type="gramStart"/>
-      <w:r>
-        <w:t>contribución</w:t>
-      </w:r>
-      <w:proofErr w:type="gramEnd"/>
+        <w:rPr>
+          <w:lang w:val="en-US"/>
+        </w:rPr>
+      </w:pPr>
+      <w:r>
+        <w:rPr>
+          <w:lang w:val="en-US"/>
+        </w:rPr>
+        <w:t>Appendix B: event list</w:t>
+      </w:r>
     </w:p>
     <w:p>
       <w:pPr>
         <w:ind w:left="360"/>
-      </w:pPr>
-      <w:r>
-        <w:t xml:space="preserve">Explicar por encima la estructura d </w:t>
-      </w:r>
-      <w:proofErr w:type="spellStart"/>
-      <w:r>
-        <w:t>elos</w:t>
-      </w:r>
-      <w:proofErr w:type="spellEnd"/>
-      <w:r>
-        <w:t xml:space="preserve"> contextos y los tipos.</w:t>
-      </w:r>
-    </w:p>
-    <w:p>
-      <w:pPr>
-        <w:ind w:left="360"/>
-        <w:rPr>
-          <w:lang w:val="en-US"/>
-        </w:rPr>
-      </w:pPr>
-      <w:proofErr w:type="spellStart"/>
-      <w:r>
-        <w:rPr>
-          <w:lang w:val="en-US"/>
-        </w:rPr>
-        <w:t>Estructura</w:t>
-      </w:r>
-      <w:proofErr w:type="spellEnd"/>
-      <w:r>
-        <w:rPr>
-          <w:lang w:val="en-US"/>
-        </w:rPr>
-        <w:t xml:space="preserve"> del </w:t>
-      </w:r>
-      <w:proofErr w:type="spellStart"/>
-      <w:r>
-        <w:rPr>
-          <w:lang w:val="en-US"/>
-        </w:rPr>
-        <w:t>documento</w:t>
-      </w:r>
-      <w:proofErr w:type="spellEnd"/>
-      <w:r>
-        <w:rPr>
-          <w:lang w:val="en-US"/>
-        </w:rPr>
-        <w:t>.</w:t>
+        <w:rPr>
+          <w:lang w:val="en-US"/>
+        </w:rPr>
+      </w:pPr>
+      <w:r>
+        <w:rPr>
+          <w:lang w:val="en-US"/>
+        </w:rPr>
+        <w:t>Appendix C: Planning and budget</w:t>
       </w:r>
     </w:p>
     <w:sectPr>
@@ -1231,6 +1461,95 @@
 <file path=word/numbering.xml><?xml version="1.0" encoding="utf-8"?>
 <w:numbering xmlns:wpc="http://schemas.microsoft.com/office/word/2010/wordprocessingCanvas" xmlns:mc="http://schemas.openxmlformats.org/markup-compatibility/2006" xmlns:o="urn:schemas-microsoft-com:office:office" xmlns:r="http://schemas.openxmlformats.org/officeDocument/2006/relationships" xmlns:m="http://schemas.openxmlformats.org/officeDocument/2006/math" xmlns:v="urn:schemas-microsoft-com:vml" xmlns:wp14="http://schemas.microsoft.com/office/word/2010/wordprocessingDrawing" xmlns:wp="http://schemas.openxmlformats.org/drawingml/2006/wordprocessingDrawing" xmlns:w10="urn:schemas-microsoft-com:office:word" xmlns:w="http://schemas.openxmlformats.org/wordprocessingml/2006/main" xmlns:w14="http://schemas.microsoft.com/office/word/2010/wordml" xmlns:w15="http://schemas.microsoft.com/office/word/2012/wordml" xmlns:wpg="http://schemas.microsoft.com/office/word/2010/wordprocessingGroup" xmlns:wpi="http://schemas.microsoft.com/office/word/2010/wordprocessingInk" xmlns:wne="http://schemas.microsoft.com/office/word/2006/wordml" xmlns:wps="http://schemas.microsoft.com/office/word/2010/wordprocessingShape" mc:Ignorable="w14 w15 wp14">
   <w:abstractNum w:abstractNumId="0" w15:restartNumberingAfterBreak="0">
+    <w:nsid w:val="05D14864"/>
+    <w:multiLevelType w:val="hybridMultilevel"/>
+    <w:tmpl w:val="4B9ABC46"/>
+    <w:lvl w:ilvl="0" w:tplc="0C0A0015">
+      <w:start w:val="1"/>
+      <w:numFmt w:val="upperLetter"/>
+      <w:lvlText w:val="%1."/>
+      <w:lvlJc w:val="left"/>
+      <w:pPr>
+        <w:ind w:left="720" w:hanging="360"/>
+      </w:pPr>
+      <w:rPr>
+        <w:rFonts w:hint="default"/>
+      </w:rPr>
+    </w:lvl>
+    <w:lvl w:ilvl="1" w:tplc="0C0A0019" w:tentative="1">
+      <w:start w:val="1"/>
+      <w:numFmt w:val="lowerLetter"/>
+      <w:lvlText w:val="%2."/>
+      <w:lvlJc w:val="left"/>
+      <w:pPr>
+        <w:ind w:left="1440" w:hanging="360"/>
+      </w:pPr>
+    </w:lvl>
+    <w:lvl w:ilvl="2" w:tplc="0C0A001B" w:tentative="1">
+      <w:start w:val="1"/>
+      <w:numFmt w:val="lowerRoman"/>
+      <w:lvlText w:val="%3."/>
+      <w:lvlJc w:val="right"/>
+      <w:pPr>
+        <w:ind w:left="2160" w:hanging="180"/>
+      </w:pPr>
+    </w:lvl>
+    <w:lvl w:ilvl="3" w:tplc="0C0A000F" w:tentative="1">
+      <w:start w:val="1"/>
+      <w:numFmt w:val="decimal"/>
+      <w:lvlText w:val="%4."/>
+      <w:lvlJc w:val="left"/>
+      <w:pPr>
+        <w:ind w:left="2880" w:hanging="360"/>
+      </w:pPr>
+    </w:lvl>
+    <w:lvl w:ilvl="4" w:tplc="0C0A0019" w:tentative="1">
+      <w:start w:val="1"/>
+      <w:numFmt w:val="lowerLetter"/>
+      <w:lvlText w:val="%5."/>
+      <w:lvlJc w:val="left"/>
+      <w:pPr>
+        <w:ind w:left="3600" w:hanging="360"/>
+      </w:pPr>
+    </w:lvl>
+    <w:lvl w:ilvl="5" w:tplc="0C0A001B" w:tentative="1">
+      <w:start w:val="1"/>
+      <w:numFmt w:val="lowerRoman"/>
+      <w:lvlText w:val="%6."/>
+      <w:lvlJc w:val="right"/>
+      <w:pPr>
+        <w:ind w:left="4320" w:hanging="180"/>
+      </w:pPr>
+    </w:lvl>
+    <w:lvl w:ilvl="6" w:tplc="0C0A000F" w:tentative="1">
+      <w:start w:val="1"/>
+      <w:numFmt w:val="decimal"/>
+      <w:lvlText w:val="%7."/>
+      <w:lvlJc w:val="left"/>
+      <w:pPr>
+        <w:ind w:left="5040" w:hanging="360"/>
+      </w:pPr>
+    </w:lvl>
+    <w:lvl w:ilvl="7" w:tplc="0C0A0019" w:tentative="1">
+      <w:start w:val="1"/>
+      <w:numFmt w:val="lowerLetter"/>
+      <w:lvlText w:val="%8."/>
+      <w:lvlJc w:val="left"/>
+      <w:pPr>
+        <w:ind w:left="5760" w:hanging="360"/>
+      </w:pPr>
+    </w:lvl>
+    <w:lvl w:ilvl="8" w:tplc="0C0A001B" w:tentative="1">
+      <w:start w:val="1"/>
+      <w:numFmt w:val="lowerRoman"/>
+      <w:lvlText w:val="%9."/>
+      <w:lvlJc w:val="right"/>
+      <w:pPr>
+        <w:ind w:left="6480" w:hanging="180"/>
+      </w:pPr>
+    </w:lvl>
+  </w:abstractNum>
+  <w:abstractNum w:abstractNumId="1" w15:restartNumberingAfterBreak="0">
     <w:nsid w:val="09AA02DE"/>
     <w:multiLevelType w:val="hybridMultilevel"/>
     <w:tmpl w:val="92089F64"/>
@@ -1319,7 +1638,194 @@
       </w:pPr>
     </w:lvl>
   </w:abstractNum>
+  <w:abstractNum w:abstractNumId="2" w15:restartNumberingAfterBreak="0">
+    <w:nsid w:val="0B7D5FFC"/>
+    <w:multiLevelType w:val="hybridMultilevel"/>
+    <w:tmpl w:val="D53E63E4"/>
+    <w:lvl w:ilvl="0" w:tplc="0C0A0015">
+      <w:start w:val="1"/>
+      <w:numFmt w:val="upperLetter"/>
+      <w:lvlText w:val="%1."/>
+      <w:lvlJc w:val="left"/>
+      <w:pPr>
+        <w:ind w:left="720" w:hanging="360"/>
+      </w:pPr>
+      <w:rPr>
+        <w:rFonts w:hint="default"/>
+      </w:rPr>
+    </w:lvl>
+    <w:lvl w:ilvl="1" w:tplc="0C0A0019" w:tentative="1">
+      <w:start w:val="1"/>
+      <w:numFmt w:val="lowerLetter"/>
+      <w:lvlText w:val="%2."/>
+      <w:lvlJc w:val="left"/>
+      <w:pPr>
+        <w:ind w:left="1440" w:hanging="360"/>
+      </w:pPr>
+    </w:lvl>
+    <w:lvl w:ilvl="2" w:tplc="0C0A001B" w:tentative="1">
+      <w:start w:val="1"/>
+      <w:numFmt w:val="lowerRoman"/>
+      <w:lvlText w:val="%3."/>
+      <w:lvlJc w:val="right"/>
+      <w:pPr>
+        <w:ind w:left="2160" w:hanging="180"/>
+      </w:pPr>
+    </w:lvl>
+    <w:lvl w:ilvl="3" w:tplc="0C0A000F" w:tentative="1">
+      <w:start w:val="1"/>
+      <w:numFmt w:val="decimal"/>
+      <w:lvlText w:val="%4."/>
+      <w:lvlJc w:val="left"/>
+      <w:pPr>
+        <w:ind w:left="2880" w:hanging="360"/>
+      </w:pPr>
+    </w:lvl>
+    <w:lvl w:ilvl="4" w:tplc="0C0A0019" w:tentative="1">
+      <w:start w:val="1"/>
+      <w:numFmt w:val="lowerLetter"/>
+      <w:lvlText w:val="%5."/>
+      <w:lvlJc w:val="left"/>
+      <w:pPr>
+        <w:ind w:left="3600" w:hanging="360"/>
+      </w:pPr>
+    </w:lvl>
+    <w:lvl w:ilvl="5" w:tplc="0C0A001B" w:tentative="1">
+      <w:start w:val="1"/>
+      <w:numFmt w:val="lowerRoman"/>
+      <w:lvlText w:val="%6."/>
+      <w:lvlJc w:val="right"/>
+      <w:pPr>
+        <w:ind w:left="4320" w:hanging="180"/>
+      </w:pPr>
+    </w:lvl>
+    <w:lvl w:ilvl="6" w:tplc="0C0A000F" w:tentative="1">
+      <w:start w:val="1"/>
+      <w:numFmt w:val="decimal"/>
+      <w:lvlText w:val="%7."/>
+      <w:lvlJc w:val="left"/>
+      <w:pPr>
+        <w:ind w:left="5040" w:hanging="360"/>
+      </w:pPr>
+    </w:lvl>
+    <w:lvl w:ilvl="7" w:tplc="0C0A0019" w:tentative="1">
+      <w:start w:val="1"/>
+      <w:numFmt w:val="lowerLetter"/>
+      <w:lvlText w:val="%8."/>
+      <w:lvlJc w:val="left"/>
+      <w:pPr>
+        <w:ind w:left="5760" w:hanging="360"/>
+      </w:pPr>
+    </w:lvl>
+    <w:lvl w:ilvl="8" w:tplc="0C0A001B" w:tentative="1">
+      <w:start w:val="1"/>
+      <w:numFmt w:val="lowerRoman"/>
+      <w:lvlText w:val="%9."/>
+      <w:lvlJc w:val="right"/>
+      <w:pPr>
+        <w:ind w:left="6480" w:hanging="180"/>
+      </w:pPr>
+    </w:lvl>
+  </w:abstractNum>
+  <w:abstractNum w:abstractNumId="3" w15:restartNumberingAfterBreak="0">
+    <w:nsid w:val="6ED36C59"/>
+    <w:multiLevelType w:val="hybridMultilevel"/>
+    <w:tmpl w:val="BD6EBB3C"/>
+    <w:lvl w:ilvl="0" w:tplc="B2DC4F76">
+      <w:start w:val="1"/>
+      <w:numFmt w:val="upperRoman"/>
+      <w:lvlText w:val="%1."/>
+      <w:lvlJc w:val="left"/>
+      <w:pPr>
+        <w:ind w:left="1080" w:hanging="720"/>
+      </w:pPr>
+      <w:rPr>
+        <w:rFonts w:hint="default"/>
+      </w:rPr>
+    </w:lvl>
+    <w:lvl w:ilvl="1" w:tplc="0C0A0019" w:tentative="1">
+      <w:start w:val="1"/>
+      <w:numFmt w:val="lowerLetter"/>
+      <w:lvlText w:val="%2."/>
+      <w:lvlJc w:val="left"/>
+      <w:pPr>
+        <w:ind w:left="1440" w:hanging="360"/>
+      </w:pPr>
+    </w:lvl>
+    <w:lvl w:ilvl="2" w:tplc="0C0A001B" w:tentative="1">
+      <w:start w:val="1"/>
+      <w:numFmt w:val="lowerRoman"/>
+      <w:lvlText w:val="%3."/>
+      <w:lvlJc w:val="right"/>
+      <w:pPr>
+        <w:ind w:left="2160" w:hanging="180"/>
+      </w:pPr>
+    </w:lvl>
+    <w:lvl w:ilvl="3" w:tplc="0C0A000F" w:tentative="1">
+      <w:start w:val="1"/>
+      <w:numFmt w:val="decimal"/>
+      <w:lvlText w:val="%4."/>
+      <w:lvlJc w:val="left"/>
+      <w:pPr>
+        <w:ind w:left="2880" w:hanging="360"/>
+      </w:pPr>
+    </w:lvl>
+    <w:lvl w:ilvl="4" w:tplc="0C0A0019" w:tentative="1">
+      <w:start w:val="1"/>
+      <w:numFmt w:val="lowerLetter"/>
+      <w:lvlText w:val="%5."/>
+      <w:lvlJc w:val="left"/>
+      <w:pPr>
+        <w:ind w:left="3600" w:hanging="360"/>
+      </w:pPr>
+    </w:lvl>
+    <w:lvl w:ilvl="5" w:tplc="0C0A001B" w:tentative="1">
+      <w:start w:val="1"/>
+      <w:numFmt w:val="lowerRoman"/>
+      <w:lvlText w:val="%6."/>
+      <w:lvlJc w:val="right"/>
+      <w:pPr>
+        <w:ind w:left="4320" w:hanging="180"/>
+      </w:pPr>
+    </w:lvl>
+    <w:lvl w:ilvl="6" w:tplc="0C0A000F" w:tentative="1">
+      <w:start w:val="1"/>
+      <w:numFmt w:val="decimal"/>
+      <w:lvlText w:val="%7."/>
+      <w:lvlJc w:val="left"/>
+      <w:pPr>
+        <w:ind w:left="5040" w:hanging="360"/>
+      </w:pPr>
+    </w:lvl>
+    <w:lvl w:ilvl="7" w:tplc="0C0A0019" w:tentative="1">
+      <w:start w:val="1"/>
+      <w:numFmt w:val="lowerLetter"/>
+      <w:lvlText w:val="%8."/>
+      <w:lvlJc w:val="left"/>
+      <w:pPr>
+        <w:ind w:left="5760" w:hanging="360"/>
+      </w:pPr>
+    </w:lvl>
+    <w:lvl w:ilvl="8" w:tplc="0C0A001B" w:tentative="1">
+      <w:start w:val="1"/>
+      <w:numFmt w:val="lowerRoman"/>
+      <w:lvlText w:val="%9."/>
+      <w:lvlJc w:val="right"/>
+      <w:pPr>
+        <w:ind w:left="6480" w:hanging="180"/>
+      </w:pPr>
+    </w:lvl>
+  </w:abstractNum>
   <w:num w:numId="1">
+    <w:abstractNumId w:val="1"/>
+  </w:num>
+  <w:num w:numId="2">
+    <w:abstractNumId w:val="2"/>
+  </w:num>
+  <w:num w:numId="3">
+    <w:abstractNumId w:val="3"/>
+  </w:num>
+  <w:num w:numId="4">
     <w:abstractNumId w:val="0"/>
   </w:num>
 </w:numbering>

</xml_diff>

<commit_message>
planning and budget finished!
</commit_message>
<xml_diff>
--- a/doc/tfm_cover.docx
+++ b/doc/tfm_cover.docx
@@ -24030,7 +24030,15 @@
         <w:rPr>
           <w:lang w:val="en-US"/>
         </w:rPr>
-        <w:t>First, it is going to be presented a planning that defines this project in different tasks. It has been generated a typical Gantt chart presenting in a graphical form the duration of each phase.</w:t>
+        <w:t xml:space="preserve">First, it is going to be presented a planning that defines this project in different tasks. It has been generated a typical Gantt chart presenting in a graphical form the duration of each </w:t>
+      </w:r>
+      <w:bookmarkStart w:id="0" w:name="_GoBack"/>
+      <w:bookmarkEnd w:id="0"/>
+      <w:r>
+        <w:rPr>
+          <w:lang w:val="en-US"/>
+        </w:rPr>
+        <w:t>phase.</w:t>
       </w:r>
     </w:p>
     <w:p>
@@ -24773,6 +24781,12 @@
         </w:rPr>
         <w:t xml:space="preserve">Personal cost: </w:t>
       </w:r>
+      <w:r>
+        <w:rPr>
+          <w:lang w:val="en-US"/>
+        </w:rPr>
+        <w:t>31.600 €</w:t>
+      </w:r>
     </w:p>
     <w:p>
       <w:pPr>
@@ -24789,7 +24803,7 @@
         <w:rPr>
           <w:lang w:val="en-US"/>
         </w:rPr>
-        <w:t>Software cost:</w:t>
+        <w:t>Hardware cost: 30 €</w:t>
       </w:r>
     </w:p>
     <w:p>
@@ -24807,7 +24821,13 @@
         <w:rPr>
           <w:lang w:val="en-US"/>
         </w:rPr>
-        <w:t>Indirect cost:</w:t>
+        <w:t>Software cost:</w:t>
+      </w:r>
+      <w:r>
+        <w:rPr>
+          <w:lang w:val="en-US"/>
+        </w:rPr>
+        <w:t xml:space="preserve"> 0 €</w:t>
       </w:r>
     </w:p>
     <w:p>
@@ -24825,7 +24845,37 @@
         <w:rPr>
           <w:lang w:val="en-US"/>
         </w:rPr>
+        <w:t>Indirect cost:</w:t>
+      </w:r>
+      <w:r>
+        <w:rPr>
+          <w:lang w:val="en-US"/>
+        </w:rPr>
+        <w:t xml:space="preserve"> 301 €</w:t>
+      </w:r>
+    </w:p>
+    <w:p>
+      <w:pPr>
+        <w:pStyle w:val="Prrafodelista"/>
+        <w:numPr>
+          <w:ilvl w:val="0"/>
+          <w:numId w:val="5"/>
+        </w:numPr>
+        <w:rPr>
+          <w:lang w:val="en-US"/>
+        </w:rPr>
+      </w:pPr>
+      <w:r>
+        <w:rPr>
+          <w:lang w:val="en-US"/>
+        </w:rPr>
         <w:t>Total cost:</w:t>
+      </w:r>
+      <w:r>
+        <w:rPr>
+          <w:lang w:val="en-US"/>
+        </w:rPr>
+        <w:t xml:space="preserve"> 31.600 €</w:t>
       </w:r>
     </w:p>
     <w:p>
@@ -25329,6 +25379,14 @@
               </w:rPr>
               <w:t>Airtime</w:t>
             </w:r>
+            <w:r>
+              <w:rPr>
+                <w:sz w:val="18"/>
+                <w:szCs w:val="18"/>
+                <w:lang w:val="en-US"/>
+              </w:rPr>
+              <w:t xml:space="preserve"> (months)</w:t>
+            </w:r>
           </w:p>
         </w:tc>
         <w:tc>
@@ -25464,7 +25522,7 @@
                 <w:szCs w:val="18"/>
                 <w:lang w:val="en-US"/>
               </w:rPr>
-              <w:t>3 months</w:t>
+              <w:t>4,3</w:t>
             </w:r>
           </w:p>
         </w:tc>
@@ -25538,8 +25596,6 @@
               </w:rPr>
               <w:t>30 €</w:t>
             </w:r>
-            <w:bookmarkStart w:id="0" w:name="_GoBack"/>
-            <w:bookmarkEnd w:id="0"/>
           </w:p>
         </w:tc>
       </w:tr>
@@ -25812,7 +25868,7 @@
                 <w:szCs w:val="18"/>
                 <w:lang w:val="en-US"/>
               </w:rPr>
-              <w:t>3 months</w:t>
+              <w:t>4,3</w:t>
             </w:r>
           </w:p>
         </w:tc>
@@ -25943,6 +25999,14 @@
                 <w:lang w:val="en-US"/>
               </w:rPr>
             </w:pPr>
+            <w:r>
+              <w:rPr>
+                <w:sz w:val="18"/>
+                <w:szCs w:val="18"/>
+                <w:lang w:val="en-US"/>
+              </w:rPr>
+              <w:t>4,3</w:t>
+            </w:r>
           </w:p>
         </w:tc>
         <w:tc>
@@ -26082,6 +26146,14 @@
                 <w:lang w:val="en-US"/>
               </w:rPr>
             </w:pPr>
+            <w:r>
+              <w:rPr>
+                <w:sz w:val="18"/>
+                <w:szCs w:val="18"/>
+                <w:lang w:val="en-US"/>
+              </w:rPr>
+              <w:t>4,3</w:t>
+            </w:r>
           </w:p>
         </w:tc>
         <w:tc>
@@ -26213,6 +26285,14 @@
                 <w:lang w:val="en-US"/>
               </w:rPr>
             </w:pPr>
+            <w:r>
+              <w:rPr>
+                <w:sz w:val="18"/>
+                <w:szCs w:val="18"/>
+                <w:lang w:val="en-US"/>
+              </w:rPr>
+              <w:t>4,3</w:t>
+            </w:r>
           </w:p>
         </w:tc>
         <w:tc>
@@ -26344,6 +26424,14 @@
                 <w:lang w:val="en-US"/>
               </w:rPr>
             </w:pPr>
+            <w:r>
+              <w:rPr>
+                <w:sz w:val="18"/>
+                <w:szCs w:val="18"/>
+                <w:lang w:val="en-US"/>
+              </w:rPr>
+              <w:t>4,3</w:t>
+            </w:r>
           </w:p>
         </w:tc>
         <w:tc>
@@ -26475,6 +26563,14 @@
                 <w:lang w:val="en-US"/>
               </w:rPr>
             </w:pPr>
+            <w:r>
+              <w:rPr>
+                <w:sz w:val="18"/>
+                <w:szCs w:val="18"/>
+                <w:lang w:val="en-US"/>
+              </w:rPr>
+              <w:t>4,3</w:t>
+            </w:r>
           </w:p>
         </w:tc>
         <w:tc>
@@ -26614,6 +26710,14 @@
                 <w:lang w:val="en-US"/>
               </w:rPr>
             </w:pPr>
+            <w:r>
+              <w:rPr>
+                <w:sz w:val="18"/>
+                <w:szCs w:val="18"/>
+                <w:lang w:val="en-US"/>
+              </w:rPr>
+              <w:t>4,3</w:t>
+            </w:r>
           </w:p>
         </w:tc>
         <w:tc>
@@ -26743,6 +26847,14 @@
                 <w:lang w:val="en-US"/>
               </w:rPr>
             </w:pPr>
+            <w:r>
+              <w:rPr>
+                <w:sz w:val="18"/>
+                <w:szCs w:val="18"/>
+                <w:lang w:val="en-US"/>
+              </w:rPr>
+              <w:t>4,3</w:t>
+            </w:r>
           </w:p>
         </w:tc>
         <w:tc>
@@ -26872,6 +26984,14 @@
                 <w:lang w:val="en-US"/>
               </w:rPr>
             </w:pPr>
+            <w:r>
+              <w:rPr>
+                <w:sz w:val="18"/>
+                <w:szCs w:val="18"/>
+                <w:lang w:val="en-US"/>
+              </w:rPr>
+              <w:t>4,3</w:t>
+            </w:r>
           </w:p>
         </w:tc>
         <w:tc>
@@ -27046,26 +27166,34 @@
               </w:rPr>
               <w:tab/>
             </w:r>
-          </w:p>
-        </w:tc>
-        <w:tc>
-          <w:tcPr>
-            <w:tcW w:w="2124" w:type="dxa"/>
-          </w:tcPr>
-          <w:p>
-            <w:pPr>
+            <w:r>
               <w:rPr>
                 <w:sz w:val="18"/>
                 <w:szCs w:val="18"/>
                 <w:lang w:val="en-US"/>
               </w:rPr>
-            </w:pPr>
-            <w:r>
+              <w:t>(months)</w:t>
+            </w:r>
+          </w:p>
+        </w:tc>
+        <w:tc>
+          <w:tcPr>
+            <w:tcW w:w="2124" w:type="dxa"/>
+          </w:tcPr>
+          <w:p>
+            <w:pPr>
               <w:rPr>
                 <w:sz w:val="18"/>
                 <w:szCs w:val="18"/>
                 <w:lang w:val="en-US"/>
               </w:rPr>
+            </w:pPr>
+            <w:r>
+              <w:rPr>
+                <w:sz w:val="18"/>
+                <w:szCs w:val="18"/>
+                <w:lang w:val="en-US"/>
+              </w:rPr>
               <w:t>Cost</w:t>
             </w:r>
           </w:p>
@@ -27134,7 +27262,7 @@
                 <w:szCs w:val="18"/>
                 <w:lang w:val="en-US"/>
               </w:rPr>
-              <w:t>3</w:t>
+              <w:t>4,3</w:t>
             </w:r>
           </w:p>
         </w:tc>
@@ -27150,6 +27278,14 @@
                 <w:lang w:val="en-US"/>
               </w:rPr>
             </w:pPr>
+            <w:r>
+              <w:rPr>
+                <w:sz w:val="18"/>
+                <w:szCs w:val="18"/>
+                <w:lang w:val="en-US"/>
+              </w:rPr>
+              <w:t>172 €</w:t>
+            </w:r>
           </w:p>
         </w:tc>
       </w:tr>
@@ -27220,7 +27356,7 @@
                 <w:szCs w:val="18"/>
                 <w:lang w:val="en-US"/>
               </w:rPr>
-              <w:t>3</w:t>
+              <w:t>4,3</w:t>
             </w:r>
           </w:p>
         </w:tc>
@@ -27236,6 +27372,14 @@
                 <w:lang w:val="en-US"/>
               </w:rPr>
             </w:pPr>
+            <w:r>
+              <w:rPr>
+                <w:sz w:val="18"/>
+                <w:szCs w:val="18"/>
+                <w:lang w:val="en-US"/>
+              </w:rPr>
+              <w:t>129 €</w:t>
+            </w:r>
           </w:p>
         </w:tc>
       </w:tr>
@@ -27275,6 +27419,14 @@
                 <w:lang w:val="en-US"/>
               </w:rPr>
             </w:pPr>
+            <w:r>
+              <w:rPr>
+                <w:sz w:val="18"/>
+                <w:szCs w:val="18"/>
+                <w:lang w:val="en-US"/>
+              </w:rPr>
+              <w:t>301 €</w:t>
+            </w:r>
           </w:p>
         </w:tc>
       </w:tr>
@@ -27363,6 +27515,12 @@
                 <w:lang w:val="en-US"/>
               </w:rPr>
             </w:pPr>
+            <w:r>
+              <w:rPr>
+                <w:lang w:val="en-US"/>
+              </w:rPr>
+              <w:t>31.600 €</w:t>
+            </w:r>
           </w:p>
         </w:tc>
       </w:tr>
@@ -27381,6 +27539,7 @@
               <w:rPr>
                 <w:lang w:val="en-US"/>
               </w:rPr>
+              <w:lastRenderedPageBreak/>
               <w:t>Hardware cost</w:t>
             </w:r>
           </w:p>
@@ -27395,6 +27554,12 @@
                 <w:lang w:val="en-US"/>
               </w:rPr>
             </w:pPr>
+            <w:r>
+              <w:rPr>
+                <w:lang w:val="en-US"/>
+              </w:rPr>
+              <w:t>30 €</w:t>
+            </w:r>
           </w:p>
         </w:tc>
       </w:tr>
@@ -27413,7 +27578,6 @@
               <w:rPr>
                 <w:lang w:val="en-US"/>
               </w:rPr>
-              <w:lastRenderedPageBreak/>
               <w:t>Software cost</w:t>
             </w:r>
           </w:p>
@@ -27428,6 +27592,12 @@
                 <w:lang w:val="en-US"/>
               </w:rPr>
             </w:pPr>
+            <w:r>
+              <w:rPr>
+                <w:lang w:val="en-US"/>
+              </w:rPr>
+              <w:t>0 €</w:t>
+            </w:r>
           </w:p>
         </w:tc>
       </w:tr>
@@ -27460,6 +27630,12 @@
                 <w:lang w:val="en-US"/>
               </w:rPr>
             </w:pPr>
+            <w:r>
+              <w:rPr>
+                <w:lang w:val="en-US"/>
+              </w:rPr>
+              <w:t>301 €</w:t>
+            </w:r>
           </w:p>
         </w:tc>
       </w:tr>
@@ -27492,6 +27668,12 @@
                 <w:lang w:val="en-US"/>
               </w:rPr>
             </w:pPr>
+            <w:r>
+              <w:rPr>
+                <w:lang w:val="en-US"/>
+              </w:rPr>
+              <w:t>31.931 €</w:t>
+            </w:r>
           </w:p>
         </w:tc>
       </w:tr>

</xml_diff>

<commit_message>
tfm minor changes in related works and other minor bugs
</commit_message>
<xml_diff>
--- a/doc/tfm_cover.docx
+++ b/doc/tfm_cover.docx
@@ -244,7 +244,7 @@
           </mc:Choice>
           <mc:Fallback>
             <w:pict>
-              <v:line w14:anchorId="6E6A31C3" id="Conector recto 3" o:spid="_x0000_s1026" style="position:absolute;flip:y;z-index:251659264;visibility:visible;mso-wrap-style:square;mso-wrap-distance-left:9pt;mso-wrap-distance-top:0;mso-wrap-distance-right:9pt;mso-wrap-distance-bottom:0;mso-position-horizontal:center;mso-position-horizontal-relative:margin;mso-position-vertical:absolute;mso-position-vertical-relative:text" from="0,20.25pt" to="411.75pt,21pt" o:gfxdata="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" strokecolor="#2e74b5 [2404]" strokeweight=".5pt">
+              <v:line w14:anchorId="653C3805" id="Conector recto 3" o:spid="_x0000_s1026" style="position:absolute;flip:y;z-index:251659264;visibility:visible;mso-wrap-style:square;mso-wrap-distance-left:9pt;mso-wrap-distance-top:0;mso-wrap-distance-right:9pt;mso-wrap-distance-bottom:0;mso-position-horizontal:center;mso-position-horizontal-relative:margin;mso-position-vertical:absolute;mso-position-vertical-relative:text" from="0,20.25pt" to="411.75pt,21pt" o:gfxdata="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" strokecolor="#2e74b5 [2404]" strokeweight=".5pt">
                 <v:stroke joinstyle="miter"/>
                 <v:shadow on="t" color="black" opacity="26214f" origin=",-.5" offset="0,3pt"/>
                 <w10:wrap anchorx="margin"/>
@@ -1625,24 +1625,14 @@
       <w:r>
         <w:t xml:space="preserve">Figure </w:t>
       </w:r>
-      <w:r>
-        <w:fldChar w:fldCharType="begin"/>
-      </w:r>
-      <w:r>
-        <w:instrText xml:space="preserve"> SEQ Ilustración \* ARABIC </w:instrText>
-      </w:r>
-      <w:r>
-        <w:fldChar w:fldCharType="separate"/>
-      </w:r>
-      <w:r>
-        <w:rPr>
-          <w:noProof/>
-        </w:rPr>
-        <w:t>1</w:t>
-      </w:r>
-      <w:r>
-        <w:fldChar w:fldCharType="end"/>
-      </w:r>
+      <w:fldSimple w:instr=" SEQ Ilustración \* ARABIC ">
+        <w:r>
+          <w:rPr>
+            <w:noProof/>
+          </w:rPr>
+          <w:t>1</w:t>
+        </w:r>
+      </w:fldSimple>
       <w:r>
         <w:t>: Worldwide Smartphobe OS Market Share Graph</w:t>
       </w:r>
@@ -1713,24 +1703,14 @@
       <w:r>
         <w:t xml:space="preserve">Figure </w:t>
       </w:r>
-      <w:r>
-        <w:fldChar w:fldCharType="begin"/>
-      </w:r>
-      <w:r>
-        <w:instrText xml:space="preserve"> SEQ Ilustración \* ARABIC </w:instrText>
-      </w:r>
-      <w:r>
-        <w:fldChar w:fldCharType="separate"/>
-      </w:r>
-      <w:r>
-        <w:rPr>
-          <w:noProof/>
-        </w:rPr>
-        <w:t>2</w:t>
-      </w:r>
-      <w:r>
-        <w:fldChar w:fldCharType="end"/>
-      </w:r>
+      <w:fldSimple w:instr=" SEQ Ilustración \* ARABIC ">
+        <w:r>
+          <w:rPr>
+            <w:noProof/>
+          </w:rPr>
+          <w:t>2</w:t>
+        </w:r>
+      </w:fldSimple>
       <w:r>
         <w:t xml:space="preserve">: </w:t>
       </w:r>
@@ -1863,24 +1843,14 @@
       <w:r>
         <w:t xml:space="preserve">Figure </w:t>
       </w:r>
-      <w:r>
-        <w:fldChar w:fldCharType="begin"/>
-      </w:r>
-      <w:r>
-        <w:instrText xml:space="preserve"> SEQ Ilustración \* ARABIC </w:instrText>
-      </w:r>
-      <w:r>
-        <w:fldChar w:fldCharType="separate"/>
-      </w:r>
-      <w:r>
-        <w:rPr>
-          <w:noProof/>
-        </w:rPr>
-        <w:t>3</w:t>
-      </w:r>
-      <w:r>
-        <w:fldChar w:fldCharType="end"/>
-      </w:r>
+      <w:fldSimple w:instr=" SEQ Ilustración \* ARABIC ">
+        <w:r>
+          <w:rPr>
+            <w:noProof/>
+          </w:rPr>
+          <w:t>3</w:t>
+        </w:r>
+      </w:fldSimple>
       <w:r>
         <w:t>: Android Malware Families Evolution</w:t>
       </w:r>
@@ -1985,24 +1955,14 @@
       <w:r>
         <w:t xml:space="preserve">Figure </w:t>
       </w:r>
-      <w:r>
-        <w:fldChar w:fldCharType="begin"/>
-      </w:r>
-      <w:r>
-        <w:instrText xml:space="preserve"> SEQ Ilustración \* ARABIC </w:instrText>
-      </w:r>
-      <w:r>
-        <w:fldChar w:fldCharType="separate"/>
-      </w:r>
-      <w:r>
-        <w:rPr>
-          <w:noProof/>
-        </w:rPr>
-        <w:t>4</w:t>
-      </w:r>
-      <w:r>
-        <w:fldChar w:fldCharType="end"/>
-      </w:r>
+      <w:fldSimple w:instr=" SEQ Ilustración \* ARABIC ">
+        <w:r>
+          <w:rPr>
+            <w:noProof/>
+          </w:rPr>
+          <w:t>4</w:t>
+        </w:r>
+      </w:fldSimple>
       <w:r>
         <w:t>: Android Malware Types Evolution</w:t>
       </w:r>
@@ -2475,7 +2435,43 @@
           <w:szCs w:val="22"/>
           <w:lang w:eastAsia="en-US"/>
         </w:rPr>
-        <w:t>This system uses models that perform different emulations of user behaviors in order to detect the context makes activate the targeted malware or greyware. This system was based on Stochastic Models Triggering as Markov.</w:t>
+        <w:t xml:space="preserve">This system uses models that perform different emulations of user behaviors in order to detect </w:t>
+      </w:r>
+      <w:r>
+        <w:rPr>
+          <w:rFonts w:asciiTheme="minorHAnsi" w:eastAsiaTheme="minorHAnsi" w:hAnsiTheme="minorHAnsi" w:cstheme="minorBidi"/>
+          <w:sz w:val="22"/>
+          <w:szCs w:val="22"/>
+          <w:lang w:eastAsia="en-US"/>
+        </w:rPr>
+        <w:t xml:space="preserve">wich </w:t>
+      </w:r>
+      <w:r>
+        <w:rPr>
+          <w:rFonts w:asciiTheme="minorHAnsi" w:eastAsiaTheme="minorHAnsi" w:hAnsiTheme="minorHAnsi" w:cstheme="minorBidi"/>
+          <w:sz w:val="22"/>
+          <w:szCs w:val="22"/>
+          <w:lang w:eastAsia="en-US"/>
+        </w:rPr>
+        <w:t>context activate</w:t>
+      </w:r>
+      <w:r>
+        <w:rPr>
+          <w:rFonts w:asciiTheme="minorHAnsi" w:eastAsiaTheme="minorHAnsi" w:hAnsiTheme="minorHAnsi" w:cstheme="minorBidi"/>
+          <w:sz w:val="22"/>
+          <w:szCs w:val="22"/>
+          <w:lang w:eastAsia="en-US"/>
+        </w:rPr>
+        <w:t>s</w:t>
+      </w:r>
+      <w:r>
+        <w:rPr>
+          <w:rFonts w:asciiTheme="minorHAnsi" w:eastAsiaTheme="minorHAnsi" w:hAnsiTheme="minorHAnsi" w:cstheme="minorBidi"/>
+          <w:sz w:val="22"/>
+          <w:szCs w:val="22"/>
+          <w:lang w:eastAsia="en-US"/>
+        </w:rPr>
+        <w:t xml:space="preserve"> the targeted malware or greyware. This system was based on Stochastic Models Triggering as Markov.</w:t>
       </w:r>
     </w:p>
     <w:p>
@@ -2547,21 +2543,45 @@
         <w:jc w:val="both"/>
       </w:pPr>
       <w:r>
-        <w:t xml:space="preserve">Other authors also studied the problema of detecting targeted malware such as </w:t>
-      </w:r>
-      <w:proofErr w:type="gramStart"/>
-      <w:r>
-        <w:t>PyTrigger</w:t>
+        <w:t>Other authors also studied the p</w:t>
+      </w:r>
+      <w:r>
+        <w:t>roblem</w:t>
+      </w:r>
+      <w:r>
+        <w:t xml:space="preserve"> of detecting targeted malware such as PyTrigger</w:t>
       </w:r>
       <w:r>
         <w:t xml:space="preserve"> </w:t>
       </w:r>
-      <w:r>
-        <w:t>,</w:t>
-      </w:r>
-      <w:proofErr w:type="gramEnd"/>
-      <w:r>
-        <w:t xml:space="preserve"> focusing o</w:t>
+      <w:sdt>
+        <w:sdtPr>
+          <w:id w:val="-1367220145"/>
+          <w:citation/>
+        </w:sdtPr>
+        <w:sdtContent>
+          <w:r>
+            <w:fldChar w:fldCharType="begin"/>
+          </w:r>
+          <w:r>
+            <w:instrText xml:space="preserve"> CITATION Fle \l 3082 </w:instrText>
+          </w:r>
+          <w:r>
+            <w:fldChar w:fldCharType="separate"/>
+          </w:r>
+          <w:r>
+            <w:rPr>
+              <w:noProof/>
+            </w:rPr>
+            <w:t>[4]</w:t>
+          </w:r>
+          <w:r>
+            <w:fldChar w:fldCharType="end"/>
+          </w:r>
+        </w:sdtContent>
+      </w:sdt>
+      <w:r>
+        <w:t>, focusing o</w:t>
       </w:r>
       <w:r>
         <w:t>n Personal Computers (PC), or Co</w:t>
@@ -2591,7 +2611,7 @@
             <w:rPr>
               <w:noProof/>
             </w:rPr>
-            <w:t>[4]</w:t>
+            <w:t>[5]</w:t>
           </w:r>
           <w:r>
             <w:fldChar w:fldCharType="end"/>
@@ -2619,6 +2639,21 @@
         <w:spacing w:after="0" w:line="240" w:lineRule="auto"/>
         <w:jc w:val="both"/>
       </w:pPr>
+      <w:r>
+        <w:t xml:space="preserve">PyTrigger is </w:t>
+      </w:r>
+      <w:r>
+        <w:t xml:space="preserve">a dynamic malware analysis system that automatically exercises a malware binary extracting its behavioral profile even when specific user activity or input is required. To accomplish this, </w:t>
+      </w:r>
+      <w:r>
+        <w:t xml:space="preserve">it </w:t>
+      </w:r>
+      <w:r>
+        <w:t>developed a novel user activity record and playback framework and a new behavior extraction approach.</w:t>
+      </w:r>
+      <w:r>
+        <w:t xml:space="preserve"> This system uses user activity records to generate different scenarios and events.</w:t>
+      </w:r>
     </w:p>
     <w:p>
       <w:pPr>
@@ -2631,6 +2666,108 @@
     </w:p>
     <w:p>
       <w:pPr>
+        <w:autoSpaceDE w:val="0"/>
+        <w:autoSpaceDN w:val="0"/>
+        <w:adjustRightInd w:val="0"/>
+        <w:spacing w:after="0" w:line="240" w:lineRule="auto"/>
+        <w:jc w:val="both"/>
+      </w:pPr>
+      <w:r>
+        <w:t>CopperDroid reconstructs</w:t>
+      </w:r>
+      <w:r>
+        <w:t xml:space="preserve"> OS and high level Android specific behaviors observing and dissecting system calls and, therefore, is resistant to the multitude of alterations the Android runtime is subjected to over its life-cycle. This system automatically and accurately reconstructs events of </w:t>
+      </w:r>
+      <w:r>
+        <w:t>interest that describe, not only well-known</w:t>
+      </w:r>
+      <w:r>
+        <w:t xml:space="preserve"> </w:t>
+      </w:r>
+      <w:r>
+        <w:t>process-OS interactions (e.g., file and process cr</w:t>
+      </w:r>
+      <w:r>
+        <w:t xml:space="preserve">eation), but also </w:t>
+      </w:r>
+      <w:r>
+        <w:t>complex intra- and inter-pr</w:t>
+      </w:r>
+      <w:r>
+        <w:t xml:space="preserve">ocess communications (e.g., SMS </w:t>
+      </w:r>
+      <w:r>
+        <w:t>reception), whose semantics are t</w:t>
+      </w:r>
+      <w:r>
+        <w:t xml:space="preserve">ypically contextualized through </w:t>
+      </w:r>
+      <w:r>
+        <w:t>complex Android objects</w:t>
+      </w:r>
+      <w:r>
+        <w:t>.</w:t>
+      </w:r>
+    </w:p>
+    <w:p>
+      <w:pPr>
+        <w:autoSpaceDE w:val="0"/>
+        <w:autoSpaceDN w:val="0"/>
+        <w:adjustRightInd w:val="0"/>
+        <w:spacing w:after="0" w:line="240" w:lineRule="auto"/>
+        <w:jc w:val="both"/>
+      </w:pPr>
+    </w:p>
+    <w:p>
+      <w:pPr>
+        <w:autoSpaceDE w:val="0"/>
+        <w:autoSpaceDN w:val="0"/>
+        <w:adjustRightInd w:val="0"/>
+        <w:spacing w:after="0" w:line="240" w:lineRule="auto"/>
+        <w:jc w:val="both"/>
+      </w:pPr>
+      <w:r>
+        <w:t>All these systems are used as basis for the thesis explained in this work and the system developed uses concepts found in these related works.</w:t>
+      </w:r>
+    </w:p>
+    <w:p>
+      <w:pPr>
+        <w:autoSpaceDE w:val="0"/>
+        <w:autoSpaceDN w:val="0"/>
+        <w:adjustRightInd w:val="0"/>
+        <w:spacing w:after="0" w:line="240" w:lineRule="auto"/>
+        <w:jc w:val="both"/>
+      </w:pPr>
+    </w:p>
+    <w:p>
+      <w:pPr>
+        <w:autoSpaceDE w:val="0"/>
+        <w:autoSpaceDN w:val="0"/>
+        <w:adjustRightInd w:val="0"/>
+        <w:spacing w:after="0" w:line="240" w:lineRule="auto"/>
+        <w:jc w:val="both"/>
+      </w:pPr>
+    </w:p>
+    <w:p>
+      <w:pPr>
+        <w:autoSpaceDE w:val="0"/>
+        <w:autoSpaceDN w:val="0"/>
+        <w:adjustRightInd w:val="0"/>
+        <w:spacing w:after="0" w:line="240" w:lineRule="auto"/>
+        <w:jc w:val="both"/>
+      </w:pPr>
+    </w:p>
+    <w:p>
+      <w:pPr>
+        <w:autoSpaceDE w:val="0"/>
+        <w:autoSpaceDN w:val="0"/>
+        <w:adjustRightInd w:val="0"/>
+        <w:spacing w:after="0" w:line="240" w:lineRule="auto"/>
+        <w:jc w:val="both"/>
+      </w:pPr>
+    </w:p>
+    <w:p>
+      <w:pPr>
         <w:pStyle w:val="Prrafodelista"/>
         <w:numPr>
           <w:ilvl w:val="0"/>
@@ -2689,6 +2826,7 @@
         <w:rPr>
           <w:lang w:val="en-US"/>
         </w:rPr>
+        <w:lastRenderedPageBreak/>
         <w:t>It has designed a language that allows the definition of user behavior using a hierarchy of scenarios, contexts and events.</w:t>
       </w:r>
     </w:p>
@@ -2881,7 +3019,6 @@
           <w:i/>
           <w:lang w:val="en-US"/>
         </w:rPr>
-        <w:lastRenderedPageBreak/>
         <w:t>Scenario</w:t>
       </w:r>
     </w:p>
@@ -3365,7 +3502,6 @@
           <w:u w:val="single"/>
           <w:lang w:val="en-US"/>
         </w:rPr>
-        <w:lastRenderedPageBreak/>
         <w:t>Architecture</w:t>
       </w:r>
     </w:p>
@@ -3470,24 +3606,14 @@
       <w:r>
         <w:t xml:space="preserve">Figure </w:t>
       </w:r>
-      <w:r>
-        <w:fldChar w:fldCharType="begin"/>
-      </w:r>
-      <w:r>
-        <w:instrText xml:space="preserve"> SEQ Ilustración \* ARABIC </w:instrText>
-      </w:r>
-      <w:r>
-        <w:fldChar w:fldCharType="separate"/>
-      </w:r>
-      <w:r>
-        <w:rPr>
-          <w:noProof/>
-        </w:rPr>
-        <w:t>5</w:t>
-      </w:r>
-      <w:r>
-        <w:fldChar w:fldCharType="end"/>
-      </w:r>
+      <w:fldSimple w:instr=" SEQ Ilustración \* ARABIC ">
+        <w:r>
+          <w:rPr>
+            <w:noProof/>
+          </w:rPr>
+          <w:t>5</w:t>
+        </w:r>
+      </w:fldSimple>
       <w:r>
         <w:t>: System Architecture</w:t>
       </w:r>
@@ -3665,6 +3791,7 @@
         <w:rPr>
           <w:lang w:val="en-US"/>
         </w:rPr>
+        <w:lastRenderedPageBreak/>
         <w:t>Emulator</w:t>
       </w:r>
     </w:p>
@@ -3937,7 +4064,6 @@
         <w:rPr>
           <w:lang w:val="en-US"/>
         </w:rPr>
-        <w:lastRenderedPageBreak/>
         <w:t>There is a set of additional options to create and run the emulator by command line, such as define the sdk version, some networks options, etc.</w:t>
       </w:r>
     </w:p>
@@ -4682,6 +4808,7 @@
         <w:rPr>
           <w:lang w:val="en-US"/>
         </w:rPr>
+        <w:lastRenderedPageBreak/>
         <w:t>Enable wifi</w:t>
       </w:r>
     </w:p>
@@ -4952,7 +5079,6 @@
         <w:rPr>
           <w:lang w:val="en-US"/>
         </w:rPr>
-        <w:lastRenderedPageBreak/>
         <w:t>Monkey tester:</w:t>
       </w:r>
     </w:p>
@@ -5320,6 +5446,7 @@
         <w:rPr>
           <w:lang w:val="en-US"/>
         </w:rPr>
+        <w:lastRenderedPageBreak/>
         <w:t>A daemon, which runs commands on a device. The daemon runs as a background process on each emulator or device instance.</w:t>
       </w:r>
     </w:p>
@@ -5774,7 +5901,14 @@
         <w:rPr>
           <w:lang w:val="en-US"/>
         </w:rPr>
-        <w:t xml:space="preserve"> antimalware systems need to integrate user behavioral </w:t>
+        <w:t xml:space="preserve"> antimalware systems need to </w:t>
+      </w:r>
+      <w:r>
+        <w:rPr>
+          <w:lang w:val="en-US"/>
+        </w:rPr>
+        <w:lastRenderedPageBreak/>
+        <w:t xml:space="preserve">integrate user behavioral </w:t>
       </w:r>
       <w:r>
         <w:rPr>
@@ -5853,14 +5987,7 @@
         <w:rPr>
           <w:lang w:val="en-US"/>
         </w:rPr>
-        <w:t xml:space="preserve">is only performs his malicious functionality under certain circumstances, usually related with the user </w:t>
-      </w:r>
-      <w:r>
-        <w:rPr>
-          <w:lang w:val="en-US"/>
-        </w:rPr>
-        <w:lastRenderedPageBreak/>
-        <w:t>behavioral. For this reasons, targeted malware is very difficult to detect using conventional antimalware methods.</w:t>
+        <w:t>is only performs his malicious functionality under certain circumstances, usually related with the user behavioral. For this reasons, targeted malware is very difficult to detect using conventional antimalware methods.</w:t>
       </w:r>
     </w:p>
     <w:p>
@@ -6064,6 +6191,7 @@
         <w:rPr>
           <w:lang w:val="en-US"/>
         </w:rPr>
+        <w:lastRenderedPageBreak/>
         <w:t>Interpolate the user behavioral language to other systems, such as a personal computer or other mobile operative systems, to detect targeted malware.</w:t>
       </w:r>
     </w:p>
@@ -6154,7 +6282,7 @@
       </w:tblGrid>
       <w:tr>
         <w:trPr>
-          <w:divId w:val="1166674991"/>
+          <w:divId w:val="873887263"/>
           <w:tblCellSpacing w:w="15" w:type="dxa"/>
         </w:trPr>
         <w:tc>
@@ -6167,6 +6295,8 @@
               <w:pStyle w:val="Bibliografa"/>
               <w:rPr>
                 <w:noProof/>
+                <w:sz w:val="24"/>
+                <w:szCs w:val="24"/>
               </w:rPr>
             </w:pPr>
             <w:r>
@@ -6200,7 +6330,7 @@
       </w:tr>
       <w:tr>
         <w:trPr>
-          <w:divId w:val="1166674991"/>
+          <w:divId w:val="873887263"/>
           <w:tblCellSpacing w:w="15" w:type="dxa"/>
         </w:trPr>
         <w:tc>
@@ -6260,7 +6390,7 @@
       </w:tr>
       <w:tr>
         <w:trPr>
-          <w:divId w:val="1166674991"/>
+          <w:divId w:val="873887263"/>
           <w:tblCellSpacing w:w="15" w:type="dxa"/>
         </w:trPr>
         <w:tc>
@@ -6320,7 +6450,7 @@
       </w:tr>
       <w:tr>
         <w:trPr>
-          <w:divId w:val="1166674991"/>
+          <w:divId w:val="873887263"/>
           <w:tblCellSpacing w:w="15" w:type="dxa"/>
         </w:trPr>
         <w:tc>
@@ -6339,7 +6469,6 @@
               <w:rPr>
                 <w:noProof/>
               </w:rPr>
-              <w:lastRenderedPageBreak/>
               <w:t xml:space="preserve">[4] </w:t>
             </w:r>
           </w:p>
@@ -6360,7 +6489,7 @@
               <w:rPr>
                 <w:noProof/>
               </w:rPr>
-              <w:t xml:space="preserve">K. Tam, S. J. Khan, A. Fattori y L. Cavallaro, </w:t>
+              <w:t xml:space="preserve">D. Fleck, A. Tokhtabayev, A. Alarif, A. Stavrou y T. Nykodym, </w:t>
             </w:r>
             <w:r>
               <w:rPr>
@@ -6368,20 +6497,20 @@
                 <w:iCs/>
                 <w:noProof/>
               </w:rPr>
-              <w:t xml:space="preserve">CopperDroid: Automatic Reconstruction of Android Malware Behaviors, </w:t>
+              <w:t>PyTrigger: A System to Trigger &amp; Extract User-Activated Malware Behavior.</w:t>
             </w:r>
             <w:r>
               <w:rPr>
                 <w:noProof/>
               </w:rPr>
-              <w:t xml:space="preserve">San Diego, 2015. </w:t>
+              <w:t xml:space="preserve"> </w:t>
             </w:r>
           </w:p>
         </w:tc>
       </w:tr>
       <w:tr>
         <w:trPr>
-          <w:divId w:val="1166674991"/>
+          <w:divId w:val="873887263"/>
           <w:tblCellSpacing w:w="15" w:type="dxa"/>
         </w:trPr>
         <w:tc>
@@ -6420,14 +6549,28 @@
               <w:rPr>
                 <w:noProof/>
               </w:rPr>
-              <w:t>Google, «Android: hardware-properties.ini,» [En línea]. Available: https://android.googlesource.com/platform/external/qemu/+/04b20f411ba9398fc2bfac3d93f0997cd93a86f9/android/avd/hardware-properties.ini.</w:t>
+              <w:t xml:space="preserve">K. Tam, S. J. Khan, A. Fattori y L. Cavallaro, </w:t>
+            </w:r>
+            <w:r>
+              <w:rPr>
+                <w:i/>
+                <w:iCs/>
+                <w:noProof/>
+              </w:rPr>
+              <w:t xml:space="preserve">CopperDroid: Automatic Reconstruction of Android Malware Behaviors, </w:t>
+            </w:r>
+            <w:r>
+              <w:rPr>
+                <w:noProof/>
+              </w:rPr>
+              <w:t xml:space="preserve">San Diego, 2015. </w:t>
             </w:r>
           </w:p>
         </w:tc>
       </w:tr>
       <w:tr>
         <w:trPr>
-          <w:divId w:val="1166674991"/>
+          <w:divId w:val="873887263"/>
           <w:tblCellSpacing w:w="15" w:type="dxa"/>
         </w:trPr>
         <w:tc>
@@ -6466,14 +6609,14 @@
               <w:rPr>
                 <w:noProof/>
               </w:rPr>
-              <w:t>Google, «Android Debug Bridge,» [En línea]. Available: https://developer.android.com/studio/command-line/adb.html.</w:t>
+              <w:t>Google, «Android: hardware-properties.ini,» [En línea]. Available: https://android.googlesource.com/platform/external/qemu/+/04b20f411ba9398fc2bfac3d93f0997cd93a86f9/android/avd/hardware-properties.ini.</w:t>
             </w:r>
           </w:p>
         </w:tc>
       </w:tr>
       <w:tr>
         <w:trPr>
-          <w:divId w:val="1166674991"/>
+          <w:divId w:val="873887263"/>
           <w:tblCellSpacing w:w="15" w:type="dxa"/>
         </w:trPr>
         <w:tc>
@@ -6512,14 +6655,14 @@
               <w:rPr>
                 <w:noProof/>
               </w:rPr>
-              <w:t>X. Gouchet, «Launch intents using ADB,» [En línea]. Available: http://xgouchet.fr/android/index.php?article42/launch-intents-using-adb.</w:t>
+              <w:t>Google, «Android Debug Bridge,» [En línea]. Available: https://developer.android.com/studio/command-line/adb.html.</w:t>
             </w:r>
           </w:p>
         </w:tc>
       </w:tr>
       <w:tr>
         <w:trPr>
-          <w:divId w:val="1166674991"/>
+          <w:divId w:val="873887263"/>
           <w:tblCellSpacing w:w="15" w:type="dxa"/>
         </w:trPr>
         <w:tc>
@@ -6558,14 +6701,14 @@
               <w:rPr>
                 <w:noProof/>
               </w:rPr>
-              <w:t>Google, «Control the Emulator from the Command Line,» [En línea]. Available: https://developer.android.com/studio/run/emulator-commandline.html.</w:t>
+              <w:t>X. Gouchet, «Launch intents using ADB,» [En línea]. Available: http://xgouchet.fr/android/index.php?article42/launch-intents-using-adb.</w:t>
             </w:r>
           </w:p>
         </w:tc>
       </w:tr>
       <w:tr>
         <w:trPr>
-          <w:divId w:val="1166674991"/>
+          <w:divId w:val="873887263"/>
           <w:tblCellSpacing w:w="15" w:type="dxa"/>
         </w:trPr>
         <w:tc>
@@ -6604,28 +6747,14 @@
               <w:rPr>
                 <w:noProof/>
               </w:rPr>
-              <w:t xml:space="preserve">L. Xie, X. Zhang, S. Zhu y J.-P. Seifert, </w:t>
-            </w:r>
-            <w:r>
-              <w:rPr>
-                <w:i/>
-                <w:iCs/>
-                <w:noProof/>
-              </w:rPr>
-              <w:t xml:space="preserve">pBMDS: A Behavior-based Malware Detection System for Cellphone Devices, </w:t>
-            </w:r>
-            <w:r>
-              <w:rPr>
-                <w:noProof/>
-              </w:rPr>
-              <w:t xml:space="preserve">Hoboken, 2010. </w:t>
+              <w:t>Google, «Control the Emulator from the Command Line,» [En línea]. Available: https://developer.android.com/studio/run/emulator-commandline.html.</w:t>
             </w:r>
           </w:p>
         </w:tc>
       </w:tr>
       <w:tr>
         <w:trPr>
-          <w:divId w:val="1166674991"/>
+          <w:divId w:val="873887263"/>
           <w:tblCellSpacing w:w="15" w:type="dxa"/>
         </w:trPr>
         <w:tc>
@@ -6664,7 +6793,7 @@
               <w:rPr>
                 <w:noProof/>
               </w:rPr>
-              <w:t xml:space="preserve">M. Herreros Díaz y G. Suarez-Tangil, </w:t>
+              <w:t xml:space="preserve">L. Xie, X. Zhang, S. Zhu y J.-P. Seifert, </w:t>
             </w:r>
             <w:r>
               <w:rPr>
@@ -6672,20 +6801,20 @@
                 <w:iCs/>
                 <w:noProof/>
               </w:rPr>
-              <w:t xml:space="preserve">Análisis de ofuscación en Apps mediante casos de prueba, </w:t>
+              <w:t xml:space="preserve">pBMDS: A Behavior-based Malware Detection System for Cellphone Devices, </w:t>
             </w:r>
             <w:r>
               <w:rPr>
                 <w:noProof/>
               </w:rPr>
-              <w:t xml:space="preserve">Madrid, 2013. </w:t>
+              <w:t xml:space="preserve">Hoboken, 2010. </w:t>
             </w:r>
           </w:p>
         </w:tc>
       </w:tr>
       <w:tr>
         <w:trPr>
-          <w:divId w:val="1166674991"/>
+          <w:divId w:val="873887263"/>
           <w:tblCellSpacing w:w="15" w:type="dxa"/>
         </w:trPr>
         <w:tc>
@@ -6724,7 +6853,7 @@
               <w:rPr>
                 <w:noProof/>
               </w:rPr>
-              <w:t xml:space="preserve">J. Gajrani, J. Sarswat, M. Tripathi, V. Laxmi, M. Gaur y M. Conti, </w:t>
+              <w:t xml:space="preserve">M. Herreros Díaz y G. Suarez-Tangil, </w:t>
             </w:r>
             <w:r>
               <w:rPr>
@@ -6732,20 +6861,20 @@
                 <w:iCs/>
                 <w:noProof/>
               </w:rPr>
-              <w:t xml:space="preserve">A Robust Dynamic Analysis System Preventing SandBox Detection by Android Malware, </w:t>
+              <w:t xml:space="preserve">Análisis de ofuscación en Apps mediante casos de prueba, </w:t>
             </w:r>
             <w:r>
               <w:rPr>
                 <w:noProof/>
               </w:rPr>
-              <w:t xml:space="preserve">Sochi, 2015. </w:t>
+              <w:t xml:space="preserve">Madrid, 2013. </w:t>
             </w:r>
           </w:p>
         </w:tc>
       </w:tr>
       <w:tr>
         <w:trPr>
-          <w:divId w:val="1166674991"/>
+          <w:divId w:val="873887263"/>
           <w:tblCellSpacing w:w="15" w:type="dxa"/>
         </w:trPr>
         <w:tc>
@@ -6784,7 +6913,7 @@
               <w:rPr>
                 <w:noProof/>
               </w:rPr>
-              <w:t xml:space="preserve">I. Burguera, U. Zurutuza y S. Nadjm-Tehrani, </w:t>
+              <w:t xml:space="preserve">J. Gajrani, J. Sarswat, M. Tripathi, V. Laxmi, M. Gaur y M. Conti, </w:t>
             </w:r>
             <w:r>
               <w:rPr>
@@ -6792,20 +6921,20 @@
                 <w:iCs/>
                 <w:noProof/>
               </w:rPr>
-              <w:t xml:space="preserve">Crowdroid: Behavior-Based Malware Detection System, </w:t>
+              <w:t xml:space="preserve">A Robust Dynamic Analysis System Preventing SandBox Detection by Android Malware, </w:t>
             </w:r>
             <w:r>
               <w:rPr>
                 <w:noProof/>
               </w:rPr>
-              <w:t xml:space="preserve">Chicago, 2011. </w:t>
+              <w:t xml:space="preserve">Sochi, 2015. </w:t>
             </w:r>
           </w:p>
         </w:tc>
       </w:tr>
       <w:tr>
         <w:trPr>
-          <w:divId w:val="1166674991"/>
+          <w:divId w:val="873887263"/>
           <w:tblCellSpacing w:w="15" w:type="dxa"/>
         </w:trPr>
         <w:tc>
@@ -6844,7 +6973,7 @@
               <w:rPr>
                 <w:noProof/>
               </w:rPr>
-              <w:t xml:space="preserve">T. Isohara, K. Takemori y A. Kubota, </w:t>
+              <w:t xml:space="preserve">I. Burguera, U. Zurutuza y S. Nadjm-Tehrani, </w:t>
             </w:r>
             <w:r>
               <w:rPr>
@@ -6852,20 +6981,20 @@
                 <w:iCs/>
                 <w:noProof/>
               </w:rPr>
-              <w:t xml:space="preserve">Kernel-based Behavior Analysis for Android Malware Detection, </w:t>
+              <w:t xml:space="preserve">Crowdroid: Behavior-Based Malware Detection System, </w:t>
             </w:r>
             <w:r>
               <w:rPr>
                 <w:noProof/>
               </w:rPr>
-              <w:t xml:space="preserve">Saitama, 2011. </w:t>
+              <w:t xml:space="preserve">Chicago, 2011. </w:t>
             </w:r>
           </w:p>
         </w:tc>
       </w:tr>
       <w:tr>
         <w:trPr>
-          <w:divId w:val="1166674991"/>
+          <w:divId w:val="873887263"/>
           <w:tblCellSpacing w:w="15" w:type="dxa"/>
         </w:trPr>
         <w:tc>
@@ -6904,7 +7033,7 @@
               <w:rPr>
                 <w:noProof/>
               </w:rPr>
-              <w:t xml:space="preserve">A. Reina, A. Fattori y L. Cavallaro, </w:t>
+              <w:t xml:space="preserve">T. Isohara, K. Takemori y A. Kubota, </w:t>
             </w:r>
             <w:r>
               <w:rPr>
@@ -6912,20 +7041,20 @@
                 <w:iCs/>
                 <w:noProof/>
               </w:rPr>
-              <w:t xml:space="preserve">A System Call-Centric Analysis and Stimulation Technique to Automatically Reconstruct Android Malware Behaviors, </w:t>
+              <w:t xml:space="preserve">Kernel-based Behavior Analysis for Android Malware Detection, </w:t>
             </w:r>
             <w:r>
               <w:rPr>
                 <w:noProof/>
               </w:rPr>
-              <w:t xml:space="preserve">2013. </w:t>
+              <w:t xml:space="preserve">Saitama, 2011. </w:t>
             </w:r>
           </w:p>
         </w:tc>
       </w:tr>
       <w:tr>
         <w:trPr>
-          <w:divId w:val="1166674991"/>
+          <w:divId w:val="873887263"/>
           <w:tblCellSpacing w:w="15" w:type="dxa"/>
         </w:trPr>
         <w:tc>
@@ -6944,6 +7073,7 @@
               <w:rPr>
                 <w:noProof/>
               </w:rPr>
+              <w:lastRenderedPageBreak/>
               <w:t xml:space="preserve">[15] </w:t>
             </w:r>
           </w:p>
@@ -6964,14 +7094,28 @@
               <w:rPr>
                 <w:noProof/>
               </w:rPr>
-              <w:t>C. Painters, «Android emulator patch for configurable IMEI, IMSI and SIM card serial number,» [En línea]. Available: http://blog.codepainters.com/2010/11/20/android-emulator-patch-for-configurable-imei-imsi-and-sim-card-serial-number/.</w:t>
+              <w:t xml:space="preserve">A. Reina, A. Fattori y L. Cavallaro, </w:t>
+            </w:r>
+            <w:r>
+              <w:rPr>
+                <w:i/>
+                <w:iCs/>
+                <w:noProof/>
+              </w:rPr>
+              <w:t xml:space="preserve">A System Call-Centric Analysis and Stimulation Technique to Automatically Reconstruct Android Malware Behaviors, </w:t>
+            </w:r>
+            <w:r>
+              <w:rPr>
+                <w:noProof/>
+              </w:rPr>
+              <w:t xml:space="preserve">2013. </w:t>
             </w:r>
           </w:p>
         </w:tc>
       </w:tr>
       <w:tr>
         <w:trPr>
-          <w:divId w:val="1166674991"/>
+          <w:divId w:val="873887263"/>
           <w:tblCellSpacing w:w="15" w:type="dxa"/>
         </w:trPr>
         <w:tc>
@@ -7010,14 +7154,14 @@
               <w:rPr>
                 <w:noProof/>
               </w:rPr>
-              <w:t>Bitbucket, «Targetdroid Repository,» [En línea]. Available: https://bitbucket.org/gtangil/targetdroid.</w:t>
+              <w:t>C. Painters, «Android emulator patch for configurable IMEI, IMSI and SIM card serial number,» [En línea]. Available: http://blog.codepainters.com/2010/11/20/android-emulator-patch-for-configurable-imei-imsi-and-sim-card-serial-number/.</w:t>
             </w:r>
           </w:p>
         </w:tc>
       </w:tr>
       <w:tr>
         <w:trPr>
-          <w:divId w:val="1166674991"/>
+          <w:divId w:val="873887263"/>
           <w:tblCellSpacing w:w="15" w:type="dxa"/>
         </w:trPr>
         <w:tc>
@@ -7056,6 +7200,52 @@
               <w:rPr>
                 <w:noProof/>
               </w:rPr>
+              <w:t>Bitbucket, «Targetdroid Repository,» [En línea]. Available: https://bitbucket.org/gtangil/targetdroid.</w:t>
+            </w:r>
+          </w:p>
+        </w:tc>
+      </w:tr>
+      <w:tr>
+        <w:trPr>
+          <w:divId w:val="873887263"/>
+          <w:tblCellSpacing w:w="15" w:type="dxa"/>
+        </w:trPr>
+        <w:tc>
+          <w:tcPr>
+            <w:tcW w:w="307" w:type="pct"/>
+            <w:hideMark/>
+          </w:tcPr>
+          <w:p>
+            <w:pPr>
+              <w:pStyle w:val="Bibliografa"/>
+              <w:rPr>
+                <w:noProof/>
+              </w:rPr>
+            </w:pPr>
+            <w:r>
+              <w:rPr>
+                <w:noProof/>
+              </w:rPr>
+              <w:t xml:space="preserve">[18] </w:t>
+            </w:r>
+          </w:p>
+        </w:tc>
+        <w:tc>
+          <w:tcPr>
+            <w:tcW w:w="4640" w:type="pct"/>
+            <w:hideMark/>
+          </w:tcPr>
+          <w:p>
+            <w:pPr>
+              <w:pStyle w:val="Bibliografa"/>
+              <w:rPr>
+                <w:noProof/>
+              </w:rPr>
+            </w:pPr>
+            <w:r>
+              <w:rPr>
+                <w:noProof/>
+              </w:rPr>
               <w:t>A. Kumar, «Useful Android adb commands over USB/Wi-Fi,» [En línea]. Available: https://thangamaniarun.wordpress.com/2013/04/19/useful-android-adb-commands-over-usbwi-fi/.</w:t>
             </w:r>
           </w:p>
@@ -7064,7 +7254,7 @@
     </w:tbl>
     <w:p>
       <w:pPr>
-        <w:divId w:val="1166674991"/>
+        <w:divId w:val="873887263"/>
         <w:rPr>
           <w:rFonts w:eastAsia="Times New Roman"/>
           <w:noProof/>
@@ -7085,6 +7275,8 @@
         </w:rPr>
         <w:fldChar w:fldCharType="end"/>
       </w:r>
+      <w:bookmarkStart w:id="0" w:name="_GoBack"/>
+      <w:bookmarkEnd w:id="0"/>
     </w:p>
     <w:p>
       <w:pPr>
@@ -7117,7 +7309,6 @@
           <w:b/>
           <w:lang w:val="en-US"/>
         </w:rPr>
-        <w:lastRenderedPageBreak/>
         <w:t>Appendix A</w:t>
       </w:r>
       <w:r>
@@ -9207,6 +9398,7 @@
           <w:bdr w:val="none" w:sz="0" w:space="0" w:color="auto" w:frame="1"/>
           <w:lang w:eastAsia="es-ES"/>
         </w:rPr>
+        <w:lastRenderedPageBreak/>
         <w:t>                },  </w:t>
       </w:r>
     </w:p>
@@ -10840,7 +11032,6 @@
           <w:bdr w:val="none" w:sz="0" w:space="0" w:color="auto" w:frame="1"/>
           <w:lang w:eastAsia="es-ES"/>
         </w:rPr>
-        <w:lastRenderedPageBreak/>
         <w:t>                  </w:t>
       </w:r>
       <w:r>
@@ -13062,6 +13253,7 @@
           <w:bdr w:val="none" w:sz="0" w:space="0" w:color="auto" w:frame="1"/>
           <w:lang w:eastAsia="es-ES"/>
         </w:rPr>
+        <w:lastRenderedPageBreak/>
         <w:t>                </w:t>
       </w:r>
       <w:r>
@@ -14594,7 +14786,6 @@
           <w:bdr w:val="none" w:sz="0" w:space="0" w:color="auto" w:frame="1"/>
           <w:lang w:eastAsia="es-ES"/>
         </w:rPr>
-        <w:lastRenderedPageBreak/>
         <w:t>                  </w:t>
       </w:r>
       <w:r>
@@ -16776,6 +16967,7 @@
           <w:bdr w:val="none" w:sz="0" w:space="0" w:color="auto" w:frame="1"/>
           <w:lang w:eastAsia="es-ES"/>
         </w:rPr>
+        <w:lastRenderedPageBreak/>
         <w:t>                },   </w:t>
       </w:r>
     </w:p>
@@ -18264,7 +18456,6 @@
           <w:bdr w:val="none" w:sz="0" w:space="0" w:color="auto" w:frame="1"/>
           <w:lang w:eastAsia="es-ES"/>
         </w:rPr>
-        <w:lastRenderedPageBreak/>
         <w:t>                  </w:t>
       </w:r>
       <w:r>
@@ -20521,6 +20712,7 @@
           <w:bdr w:val="none" w:sz="0" w:space="0" w:color="auto" w:frame="1"/>
           <w:lang w:eastAsia="es-ES"/>
         </w:rPr>
+        <w:lastRenderedPageBreak/>
         <w:t>                },   </w:t>
       </w:r>
     </w:p>
@@ -22009,7 +22201,6 @@
           <w:bdr w:val="none" w:sz="0" w:space="0" w:color="auto" w:frame="1"/>
           <w:lang w:eastAsia="es-ES"/>
         </w:rPr>
-        <w:lastRenderedPageBreak/>
         <w:t>                  </w:t>
       </w:r>
       <w:r>
@@ -24209,6 +24400,7 @@
           <w:bdr w:val="none" w:sz="0" w:space="0" w:color="auto" w:frame="1"/>
           <w:lang w:eastAsia="es-ES"/>
         </w:rPr>
+        <w:lastRenderedPageBreak/>
         <w:t>            },  </w:t>
       </w:r>
     </w:p>
@@ -25917,7 +26109,6 @@
           <w:bdr w:val="none" w:sz="0" w:space="0" w:color="auto" w:frame="1"/>
           <w:lang w:eastAsia="es-ES"/>
         </w:rPr>
-        <w:lastRenderedPageBreak/>
         <w:t>                      </w:t>
       </w:r>
       <w:r>
@@ -28275,6 +28466,7 @@
           <w:bdr w:val="none" w:sz="0" w:space="0" w:color="auto" w:frame="1"/>
           <w:lang w:eastAsia="es-ES"/>
         </w:rPr>
+        <w:lastRenderedPageBreak/>
         <w:t>                    },  </w:t>
       </w:r>
     </w:p>
@@ -29873,7 +30065,6 @@
           <w:bdr w:val="none" w:sz="0" w:space="0" w:color="auto" w:frame="1"/>
           <w:lang w:eastAsia="es-ES"/>
         </w:rPr>
-        <w:lastRenderedPageBreak/>
         <w:t>                    },  </w:t>
       </w:r>
     </w:p>
@@ -32319,6 +32510,7 @@
           <w:bdr w:val="none" w:sz="0" w:space="0" w:color="auto" w:frame="1"/>
           <w:lang w:eastAsia="es-ES"/>
         </w:rPr>
+        <w:lastRenderedPageBreak/>
         <w:t>                      </w:t>
       </w:r>
       <w:r>
@@ -33794,7 +33986,6 @@
           <w:bdr w:val="none" w:sz="0" w:space="0" w:color="auto" w:frame="1"/>
           <w:lang w:eastAsia="es-ES"/>
         </w:rPr>
-        <w:lastRenderedPageBreak/>
         <w:t>              </w:t>
       </w:r>
       <w:r>
@@ -36165,6 +36356,7 @@
           <w:bdr w:val="none" w:sz="0" w:space="0" w:color="auto" w:frame="1"/>
           <w:lang w:eastAsia="es-ES"/>
         </w:rPr>
+        <w:lastRenderedPageBreak/>
         <w:t>            }  </w:t>
       </w:r>
     </w:p>
@@ -36448,7 +36640,6 @@
           <w:b/>
           <w:lang w:val="en-US"/>
         </w:rPr>
-        <w:lastRenderedPageBreak/>
         <w:t xml:space="preserve">Appendix B: </w:t>
       </w:r>
       <w:r>
@@ -36874,6 +37065,7 @@
           </w:tcPr>
           <w:p>
             <w:r>
+              <w:lastRenderedPageBreak/>
               <w:t>phone.imei</w:t>
             </w:r>
           </w:p>
@@ -37481,7 +37673,6 @@
           </w:tcPr>
           <w:p>
             <w:r>
-              <w:lastRenderedPageBreak/>
               <w:t>ini_properties</w:t>
             </w:r>
             <w:r>
@@ -38200,6 +38391,7 @@
           </w:tcPr>
           <w:p>
             <w:r>
+              <w:lastRenderedPageBreak/>
               <w:t>ini_properties</w:t>
             </w:r>
             <w:r>
@@ -38679,7 +38871,6 @@
           </w:tcPr>
           <w:p>
             <w:r>
-              <w:lastRenderedPageBreak/>
               <w:t>ini_properties</w:t>
             </w:r>
             <w:r>
@@ -39338,6 +39529,7 @@
               <w:cnfStyle w:val="000000100000" w:firstRow="0" w:lastRow="0" w:firstColumn="0" w:lastColumn="0" w:oddVBand="0" w:evenVBand="0" w:oddHBand="1" w:evenHBand="0" w:firstRowFirstColumn="0" w:firstRowLastColumn="0" w:lastRowFirstColumn="0" w:lastRowLastColumn="0"/>
             </w:pPr>
             <w:r>
+              <w:lastRenderedPageBreak/>
               <w:t>Special value &lt;temp&gt; means using a temporary file. If disk.dataPartition.initPath is not empty, its content will be copied to the disk.dataPartition.path file at boot-time.</w:t>
             </w:r>
           </w:p>
@@ -39351,6 +39543,7 @@
           </w:tcPr>
           <w:p>
             <w:r>
+              <w:lastRenderedPageBreak/>
               <w:t>ini_properties</w:t>
             </w:r>
             <w:r>
@@ -39508,24 +39701,14 @@
       <w:r>
         <w:t xml:space="preserve">Tabla </w:t>
       </w:r>
-      <w:r>
-        <w:fldChar w:fldCharType="begin"/>
-      </w:r>
-      <w:r>
-        <w:instrText xml:space="preserve"> SEQ Tabla \* ARABIC </w:instrText>
-      </w:r>
-      <w:r>
-        <w:fldChar w:fldCharType="separate"/>
-      </w:r>
-      <w:r>
-        <w:rPr>
-          <w:noProof/>
-        </w:rPr>
-        <w:t>1</w:t>
-      </w:r>
-      <w:r>
-        <w:fldChar w:fldCharType="end"/>
-      </w:r>
+      <w:fldSimple w:instr=" SEQ Tabla \* ARABIC ">
+        <w:r>
+          <w:rPr>
+            <w:noProof/>
+          </w:rPr>
+          <w:t>1</w:t>
+        </w:r>
+      </w:fldSimple>
       <w:r>
         <w:t>: Emulator Configuration Events</w:t>
       </w:r>
@@ -39662,7 +39845,6 @@
           </w:tcPr>
           <w:p>
             <w:r>
-              <w:lastRenderedPageBreak/>
               <w:t>t</w:t>
             </w:r>
             <w:r>
@@ -40081,24 +40263,14 @@
       <w:r>
         <w:t xml:space="preserve">Tabla </w:t>
       </w:r>
-      <w:r>
-        <w:fldChar w:fldCharType="begin"/>
-      </w:r>
-      <w:r>
-        <w:instrText xml:space="preserve"> SEQ Tabla \* ARABIC </w:instrText>
-      </w:r>
-      <w:r>
-        <w:fldChar w:fldCharType="separate"/>
-      </w:r>
-      <w:r>
-        <w:rPr>
-          <w:noProof/>
-        </w:rPr>
-        <w:t>2</w:t>
-      </w:r>
-      <w:r>
-        <w:fldChar w:fldCharType="end"/>
-      </w:r>
+      <w:fldSimple w:instr=" SEQ Tabla \* ARABIC ">
+        <w:r>
+          <w:rPr>
+            <w:noProof/>
+          </w:rPr>
+          <w:t>2</w:t>
+        </w:r>
+      </w:fldSimple>
       <w:r>
         <w:t>: OS Configuration Events</w:t>
       </w:r>
@@ -40184,6 +40356,7 @@
           </w:tcPr>
           <w:p>
             <w:r>
+              <w:lastRenderedPageBreak/>
               <w:t>power</w:t>
             </w:r>
           </w:p>
@@ -40534,7 +40707,6 @@
               <w:cnfStyle w:val="000000000000" w:firstRow="0" w:lastRow="0" w:firstColumn="0" w:lastColumn="0" w:oddVBand="0" w:evenVBand="0" w:oddHBand="0" w:evenHBand="0" w:firstRowFirstColumn="0" w:firstRowLastColumn="0" w:lastRowFirstColumn="0" w:lastRowLastColumn="0"/>
             </w:pPr>
             <w:r>
-              <w:lastRenderedPageBreak/>
               <w:t>d</w:t>
             </w:r>
             <w:r>
@@ -40567,7 +40739,6 @@
               <w:cnfStyle w:val="000000000000" w:firstRow="0" w:lastRow="0" w:firstColumn="0" w:lastColumn="0" w:oddVBand="0" w:evenVBand="0" w:oddHBand="0" w:evenHBand="0" w:firstRowFirstColumn="0" w:firstRowLastColumn="0" w:lastRowFirstColumn="0" w:lastRowLastColumn="0"/>
             </w:pPr>
             <w:r>
-              <w:lastRenderedPageBreak/>
               <w:t>Change battery status as specified.</w:t>
             </w:r>
           </w:p>
@@ -41011,6 +41182,7 @@
               <w:cnfStyle w:val="000000100000" w:firstRow="0" w:lastRow="0" w:firstColumn="0" w:lastColumn="0" w:oddVBand="0" w:evenVBand="0" w:oddHBand="1" w:evenHBand="0" w:firstRowFirstColumn="0" w:firstRowLastColumn="0" w:lastRowFirstColumn="0" w:lastRowLastColumn="0"/>
             </w:pPr>
             <w:r>
+              <w:lastRenderedPageBreak/>
               <w:t>o</w:t>
             </w:r>
             <w:r>
@@ -41035,6 +41207,7 @@
               <w:cnfStyle w:val="000000100000" w:firstRow="0" w:lastRow="0" w:firstColumn="0" w:lastColumn="0" w:oddVBand="0" w:evenVBand="0" w:oddHBand="1" w:evenHBand="0" w:firstRowFirstColumn="0" w:firstRowLastColumn="0" w:lastRowFirstColumn="0" w:lastRowLastColumn="0"/>
             </w:pPr>
             <w:r>
+              <w:lastRenderedPageBreak/>
               <w:t>Change the state of the GPRS voice connection to &lt;state&gt;.</w:t>
             </w:r>
           </w:p>
@@ -41438,7 +41611,6 @@
           </w:tcPr>
           <w:p>
             <w:r>
-              <w:lastRenderedPageBreak/>
               <w:t>i</w:t>
             </w:r>
             <w:r>
@@ -41866,24 +42038,14 @@
       <w:r>
         <w:t xml:space="preserve">Tabla </w:t>
       </w:r>
-      <w:r>
-        <w:fldChar w:fldCharType="begin"/>
-      </w:r>
-      <w:r>
-        <w:instrText xml:space="preserve"> SEQ Tabla \* ARABIC </w:instrText>
-      </w:r>
-      <w:r>
-        <w:fldChar w:fldCharType="separate"/>
-      </w:r>
-      <w:r>
-        <w:rPr>
-          <w:noProof/>
-        </w:rPr>
-        <w:t>3</w:t>
-      </w:r>
-      <w:r>
-        <w:fldChar w:fldCharType="end"/>
-      </w:r>
+      <w:fldSimple w:instr=" SEQ Tabla \* ARABIC ">
+        <w:r>
+          <w:rPr>
+            <w:noProof/>
+          </w:rPr>
+          <w:t>3</w:t>
+        </w:r>
+      </w:fldSimple>
       <w:r>
         <w:t>: Execution Context Events</w:t>
       </w:r>
@@ -42049,14 +42211,11 @@
           <w:lang w:val="en-US"/>
         </w:rPr>
       </w:pPr>
-      <w:bookmarkStart w:id="0" w:name="_GoBack"/>
-      <w:bookmarkEnd w:id="0"/>
       <w:r>
         <w:rPr>
           <w:b/>
           <w:lang w:val="en-US"/>
         </w:rPr>
-        <w:lastRenderedPageBreak/>
         <w:t>Appendix C: Planning and budget</w:t>
       </w:r>
     </w:p>
@@ -42550,24 +42709,14 @@
       <w:r>
         <w:t xml:space="preserve">Table </w:t>
       </w:r>
-      <w:r>
-        <w:fldChar w:fldCharType="begin"/>
-      </w:r>
-      <w:r>
-        <w:instrText xml:space="preserve"> SEQ Tabla \* ARABIC </w:instrText>
-      </w:r>
-      <w:r>
-        <w:fldChar w:fldCharType="separate"/>
-      </w:r>
-      <w:r>
-        <w:rPr>
-          <w:noProof/>
-        </w:rPr>
-        <w:t>4</w:t>
-      </w:r>
-      <w:r>
-        <w:fldChar w:fldCharType="end"/>
-      </w:r>
+      <w:fldSimple w:instr=" SEQ Tabla \* ARABIC ">
+        <w:r>
+          <w:rPr>
+            <w:noProof/>
+          </w:rPr>
+          <w:t>4</w:t>
+        </w:r>
+      </w:fldSimple>
       <w:r>
         <w:t>: Work Planning</w:t>
       </w:r>
@@ -42693,24 +42842,14 @@
       <w:r>
         <w:t xml:space="preserve">Figure </w:t>
       </w:r>
-      <w:r>
-        <w:fldChar w:fldCharType="begin"/>
-      </w:r>
-      <w:r>
-        <w:instrText xml:space="preserve"> SEQ Ilustración \* ARABIC </w:instrText>
-      </w:r>
-      <w:r>
-        <w:fldChar w:fldCharType="separate"/>
-      </w:r>
-      <w:r>
-        <w:rPr>
-          <w:noProof/>
-        </w:rPr>
-        <w:t>6</w:t>
-      </w:r>
-      <w:r>
-        <w:fldChar w:fldCharType="end"/>
-      </w:r>
+      <w:fldSimple w:instr=" SEQ Ilustración \* ARABIC ">
+        <w:r>
+          <w:rPr>
+            <w:noProof/>
+          </w:rPr>
+          <w:t>6</w:t>
+        </w:r>
+      </w:fldSimple>
       <w:r>
         <w:t>: Work Planing Gantt Chart</w:t>
       </w:r>
@@ -42726,6 +42865,7 @@
         <w:rPr>
           <w:lang w:val="en-US"/>
         </w:rPr>
+        <w:lastRenderedPageBreak/>
         <w:t>Last, it is going to be presented the budget. It is broken down into various estimations by type cost:</w:t>
       </w:r>
     </w:p>
@@ -43212,24 +43352,14 @@
       <w:r>
         <w:t xml:space="preserve">Table </w:t>
       </w:r>
-      <w:r>
-        <w:fldChar w:fldCharType="begin"/>
-      </w:r>
-      <w:r>
-        <w:instrText xml:space="preserve"> SEQ Tabla \* ARABIC </w:instrText>
-      </w:r>
-      <w:r>
-        <w:fldChar w:fldCharType="separate"/>
-      </w:r>
-      <w:r>
-        <w:rPr>
-          <w:noProof/>
-        </w:rPr>
-        <w:t>5</w:t>
-      </w:r>
-      <w:r>
-        <w:fldChar w:fldCharType="end"/>
-      </w:r>
+      <w:fldSimple w:instr=" SEQ Tabla \* ARABIC ">
+        <w:r>
+          <w:rPr>
+            <w:noProof/>
+          </w:rPr>
+          <w:t>5</w:t>
+        </w:r>
+      </w:fldSimple>
       <w:r>
         <w:t>: Estimated Project Personal Cost</w:t>
       </w:r>
@@ -43541,7 +43671,6 @@
                 <w:sz w:val="18"/>
                 <w:szCs w:val="18"/>
               </w:rPr>
-              <w:lastRenderedPageBreak/>
               <w:t>TOTAL</w:t>
             </w:r>
           </w:p>
@@ -43581,24 +43710,14 @@
       <w:r>
         <w:t xml:space="preserve">Table </w:t>
       </w:r>
-      <w:r>
-        <w:fldChar w:fldCharType="begin"/>
-      </w:r>
-      <w:r>
-        <w:instrText xml:space="preserve"> SEQ Tabla \* ARABIC </w:instrText>
-      </w:r>
-      <w:r>
-        <w:fldChar w:fldCharType="separate"/>
-      </w:r>
-      <w:r>
-        <w:rPr>
-          <w:noProof/>
-        </w:rPr>
-        <w:t>6</w:t>
-      </w:r>
-      <w:r>
-        <w:fldChar w:fldCharType="end"/>
-      </w:r>
+      <w:fldSimple w:instr=" SEQ Tabla \* ARABIC ">
+        <w:r>
+          <w:rPr>
+            <w:noProof/>
+          </w:rPr>
+          <w:t>6</w:t>
+        </w:r>
+      </w:fldSimple>
       <w:r>
         <w:t>: Estimated Project Hardware Cost</w:t>
       </w:r>
@@ -45001,24 +45120,14 @@
       <w:r>
         <w:t xml:space="preserve">Table </w:t>
       </w:r>
-      <w:r>
-        <w:fldChar w:fldCharType="begin"/>
-      </w:r>
-      <w:r>
-        <w:instrText xml:space="preserve"> SEQ Tabla \* ARABIC </w:instrText>
-      </w:r>
-      <w:r>
-        <w:fldChar w:fldCharType="separate"/>
-      </w:r>
-      <w:r>
-        <w:rPr>
-          <w:noProof/>
-        </w:rPr>
-        <w:t>7</w:t>
-      </w:r>
-      <w:r>
-        <w:fldChar w:fldCharType="end"/>
-      </w:r>
+      <w:fldSimple w:instr=" SEQ Tabla \* ARABIC ">
+        <w:r>
+          <w:rPr>
+            <w:noProof/>
+          </w:rPr>
+          <w:t>7</w:t>
+        </w:r>
+      </w:fldSimple>
       <w:r>
         <w:t>: Estimated Project Software Cost</w:t>
       </w:r>
@@ -45384,24 +45493,14 @@
       <w:r>
         <w:t xml:space="preserve">Table </w:t>
       </w:r>
-      <w:r>
-        <w:fldChar w:fldCharType="begin"/>
-      </w:r>
-      <w:r>
-        <w:instrText xml:space="preserve"> SEQ Tabla \* ARABIC </w:instrText>
-      </w:r>
-      <w:r>
-        <w:fldChar w:fldCharType="separate"/>
-      </w:r>
-      <w:r>
-        <w:rPr>
-          <w:noProof/>
-        </w:rPr>
-        <w:t>8</w:t>
-      </w:r>
-      <w:r>
-        <w:fldChar w:fldCharType="end"/>
-      </w:r>
+      <w:fldSimple w:instr=" SEQ Tabla \* ARABIC ">
+        <w:r>
+          <w:rPr>
+            <w:noProof/>
+          </w:rPr>
+          <w:t>8</w:t>
+        </w:r>
+      </w:fldSimple>
       <w:r>
         <w:t>: Estimated Project Indirect Costs</w:t>
       </w:r>
@@ -45597,24 +45696,14 @@
       <w:r>
         <w:t xml:space="preserve">Table </w:t>
       </w:r>
-      <w:r>
-        <w:fldChar w:fldCharType="begin"/>
-      </w:r>
-      <w:r>
-        <w:instrText xml:space="preserve"> SEQ Tabla \* ARABIC </w:instrText>
-      </w:r>
-      <w:r>
-        <w:fldChar w:fldCharType="separate"/>
-      </w:r>
-      <w:r>
-        <w:rPr>
-          <w:noProof/>
-        </w:rPr>
-        <w:t>9</w:t>
-      </w:r>
-      <w:r>
-        <w:fldChar w:fldCharType="end"/>
-      </w:r>
+      <w:fldSimple w:instr=" SEQ Tabla \* ARABIC ">
+        <w:r>
+          <w:rPr>
+            <w:noProof/>
+          </w:rPr>
+          <w:t>9</w:t>
+        </w:r>
+      </w:fldSimple>
       <w:r>
         <w:t>: Estimated Project Total Cost</w:t>
       </w:r>
@@ -49484,7 +49573,7 @@
     <b:Title>Análisis de ofuscación en Apps mediante casos de prueba</b:Title>
     <b:Year>2013</b:Year>
     <b:City>Madrid</b:City>
-    <b:RefOrder>10</b:RefOrder>
+    <b:RefOrder>11</b:RefOrder>
   </b:Source>
   <b:Source>
     <b:Tag>Gaj15</b:Tag>
@@ -49523,7 +49612,7 @@
     <b:Title>A Robust Dynamic Analysis System Preventing SandBox Detection by Android Malware</b:Title>
     <b:Year>2015</b:Year>
     <b:City>Sochi</b:City>
-    <b:RefOrder>11</b:RefOrder>
+    <b:RefOrder>12</b:RefOrder>
   </b:Source>
   <b:Source>
     <b:Tag>Bur11</b:Tag>
@@ -49550,7 +49639,7 @@
     <b:Title>Crowdroid: Behavior-Based Malware Detection System</b:Title>
     <b:Year>2011</b:Year>
     <b:City>Chicago</b:City>
-    <b:RefOrder>12</b:RefOrder>
+    <b:RefOrder>13</b:RefOrder>
   </b:Source>
   <b:Source>
     <b:Tag>Iso11</b:Tag>
@@ -49577,7 +49666,7 @@
     <b:Title>Kernel-based Behavior Analysis for Android Malware Detection</b:Title>
     <b:Year>2011</b:Year>
     <b:City>Saitama</b:City>
-    <b:RefOrder>13</b:RefOrder>
+    <b:RefOrder>14</b:RefOrder>
   </b:Source>
   <b:Source>
     <b:Tag>Rei13</b:Tag>
@@ -49603,7 +49692,7 @@
     </b:Author>
     <b:Title>A System Call-Centric Analysis and Stimulation Technique to Automatically Reconstruct Android Malware Behaviors</b:Title>
     <b:Year>2013</b:Year>
-    <b:RefOrder>14</b:RefOrder>
+    <b:RefOrder>15</b:RefOrder>
   </b:Source>
   <b:Source>
     <b:Tag>Sym16</b:Tag>
@@ -49629,7 +49718,7 @@
     </b:Author>
     <b:Title>Android: hardware-properties.ini</b:Title>
     <b:URL>https://android.googlesource.com/platform/external/qemu/+/04b20f411ba9398fc2bfac3d93f0997cd93a86f9/android/avd/hardware-properties.ini</b:URL>
-    <b:RefOrder>5</b:RefOrder>
+    <b:RefOrder>6</b:RefOrder>
   </b:Source>
   <b:Source>
     <b:Tag>Cod</b:Tag>
@@ -49647,7 +49736,7 @@
     </b:Author>
     <b:Title>Android emulator patch for configurable IMEI, IMSI and SIM card serial number</b:Title>
     <b:URL>http://blog.codepainters.com/2010/11/20/android-emulator-patch-for-configurable-imei-imsi-and-sim-card-serial-number/</b:URL>
-    <b:RefOrder>15</b:RefOrder>
+    <b:RefOrder>16</b:RefOrder>
   </b:Source>
   <b:Source>
     <b:Tag>Bit</b:Tag>
@@ -49660,7 +49749,7 @@
         <b:Corporate>Bitbucket</b:Corporate>
       </b:Author>
     </b:Author>
-    <b:RefOrder>16</b:RefOrder>
+    <b:RefOrder>17</b:RefOrder>
   </b:Source>
   <b:Source>
     <b:Tag>Kum</b:Tag>
@@ -49678,7 +49767,7 @@
     </b:Author>
     <b:Title>Useful Android adb commands over USB/Wi-Fi </b:Title>
     <b:URL>https://thangamaniarun.wordpress.com/2013/04/19/useful-android-adb-commands-over-usbwi-fi/</b:URL>
-    <b:RefOrder>17</b:RefOrder>
+    <b:RefOrder>18</b:RefOrder>
   </b:Source>
   <b:Source>
     <b:Tag>Gou</b:Tag>
@@ -49696,7 +49785,7 @@
     </b:Author>
     <b:Title>Launch intents using ADB</b:Title>
     <b:URL>http://xgouchet.fr/android/index.php?article42/launch-intents-using-adb</b:URL>
-    <b:RefOrder>7</b:RefOrder>
+    <b:RefOrder>8</b:RefOrder>
   </b:Source>
   <b:Source>
     <b:Tag>Xie10</b:Tag>
@@ -49727,7 +49816,7 @@
       </b:Author>
     </b:Author>
     <b:City>Hoboken</b:City>
-    <b:RefOrder>9</b:RefOrder>
+    <b:RefOrder>10</b:RefOrder>
   </b:Source>
   <b:Source>
     <b:Tag>Tam15</b:Tag>
@@ -49758,7 +49847,7 @@
     <b:Title>CopperDroid: Automatic Reconstruction of Android Malware Behaviors</b:Title>
     <b:Year>2015</b:Year>
     <b:City>San Diego</b:City>
-    <b:RefOrder>4</b:RefOrder>
+    <b:RefOrder>5</b:RefOrder>
   </b:Source>
   <b:Source>
     <b:Tag>Goo1</b:Tag>
@@ -49771,7 +49860,7 @@
       </b:Author>
     </b:Author>
     <b:URL>https://developer.android.com/studio/command-line/adb.html</b:URL>
-    <b:RefOrder>6</b:RefOrder>
+    <b:RefOrder>7</b:RefOrder>
   </b:Source>
   <b:Source>
     <b:Tag>Goo2</b:Tag>
@@ -49784,13 +49873,46 @@
     </b:Author>
     <b:Title>Control the Emulator from the Command Line</b:Title>
     <b:URL>https://developer.android.com/studio/run/emulator-commandline.html</b:URL>
-    <b:RefOrder>8</b:RefOrder>
+    <b:RefOrder>9</b:RefOrder>
+  </b:Source>
+  <b:Source>
+    <b:Tag>Fle</b:Tag>
+    <b:SourceType>Misc</b:SourceType>
+    <b:Guid>{8A3AA0EE-9B37-413B-BAD0-421F27F6C94F}</b:Guid>
+    <b:Author>
+      <b:Author>
+        <b:NameList>
+          <b:Person>
+            <b:Last>Fleck</b:Last>
+            <b:First>Dan</b:First>
+          </b:Person>
+          <b:Person>
+            <b:Last>Tokhtabayev</b:Last>
+            <b:First>Arnur</b:First>
+          </b:Person>
+          <b:Person>
+            <b:Last>Alarif</b:Last>
+            <b:First>Alex</b:First>
+          </b:Person>
+          <b:Person>
+            <b:Last>Stavrou</b:Last>
+            <b:First>Angelos</b:First>
+          </b:Person>
+          <b:Person>
+            <b:Last>Nykodym</b:Last>
+            <b:First>Tomas</b:First>
+          </b:Person>
+        </b:NameList>
+      </b:Author>
+    </b:Author>
+    <b:Title>PyTrigger: A System to Trigger &amp; Extract User-Activated Malware Behavior</b:Title>
+    <b:RefOrder>4</b:RefOrder>
   </b:Source>
 </b:Sources>
 </file>
 
 <file path=customXml/itemProps1.xml><?xml version="1.0" encoding="utf-8"?>
-<ds:datastoreItem xmlns:ds="http://schemas.openxmlformats.org/officeDocument/2006/customXml" ds:itemID="{0A10A990-3DD5-40D2-A889-D83FD9817E9C}">
+<ds:datastoreItem xmlns:ds="http://schemas.openxmlformats.org/officeDocument/2006/customXml" ds:itemID="{583EA486-0846-4382-9974-FF68C00B7769}">
   <ds:schemaRefs>
     <ds:schemaRef ds:uri="http://schemas.openxmlformats.org/officeDocument/2006/bibliography"/>
   </ds:schemaRefs>

</xml_diff>